<commit_message>
Intro to Unit Test on MATLAB.
Download the sample codes from below.
http://qiita.com/mizunototori/items/54a24bbb94edafa2a14d
</commit_message>
<xml_diff>
--- a/Docs/【改修案】　相関解析プログラム（170109）.docx
+++ b/Docs/【改修案】　相関解析プログラム（170109）.docx
@@ -1,59 +1,33 @@
 
 <file path=word/document.xml><?xml version="1.0" encoding="utf-8"?>
-<w:document xmlns:r="http://schemas.openxmlformats.org/officeDocument/2006/relationships" xmlns:wp="http://schemas.openxmlformats.org/drawingml/2006/wordprocessingDrawing" xmlns:w="http://schemas.openxmlformats.org/wordprocessingml/2006/main" xmlns:w10="urn:schemas-microsoft-com:office:word" xmlns:w14="http://schemas.microsoft.com/office/word/2010/wordml" xmlns:wps="http://schemas.microsoft.com/office/word/2010/wordprocessingShape" xmlns:wpg="http://schemas.microsoft.com/office/word/2010/wordprocessingGroup" xmlns:mc="http://schemas.openxmlformats.org/markup-compatibility/2006" xmlns:v="urn:schemas-microsoft-com:vml" xmlns:o="urn:schemas-microsoft-com:office:office" mc:Ignorable="w14">
+<w:document xmlns:wpc="http://schemas.microsoft.com/office/word/2010/wordprocessingCanvas" xmlns:mo="http://schemas.microsoft.com/office/mac/office/2008/main" xmlns:mc="http://schemas.openxmlformats.org/markup-compatibility/2006" xmlns:mv="urn:schemas-microsoft-com:mac:vml" xmlns:o="urn:schemas-microsoft-com:office:office" xmlns:r="http://schemas.openxmlformats.org/officeDocument/2006/relationships" xmlns:m="http://schemas.openxmlformats.org/officeDocument/2006/math" xmlns:v="urn:schemas-microsoft-com:vml" xmlns:wp14="http://schemas.microsoft.com/office/word/2010/wordprocessingDrawing" xmlns:wp="http://schemas.openxmlformats.org/drawingml/2006/wordprocessingDrawing" xmlns:w10="urn:schemas-microsoft-com:office:word" xmlns:w="http://schemas.openxmlformats.org/wordprocessingml/2006/main" xmlns:w14="http://schemas.microsoft.com/office/word/2010/wordml" xmlns:w15="http://schemas.microsoft.com/office/word/2012/wordml" xmlns:wpg="http://schemas.microsoft.com/office/word/2010/wordprocessingGroup" xmlns:wpi="http://schemas.microsoft.com/office/word/2010/wordprocessingInk" xmlns:wne="http://schemas.microsoft.com/office/word/2006/wordml" xmlns:wps="http://schemas.microsoft.com/office/word/2010/wordprocessingShape" mc:Ignorable="w14 w15 wp14">
   <w:body>
     <w:p>
       <w:pPr>
         <w:pStyle w:val="Title"/>
-        <w:bidi w:val="0"/>
-      </w:pPr>
-      <w:r>
-        <w:rPr>
-          <w:rFonts w:ascii="Arial Unicode MS" w:cs="Arial Unicode MS" w:hAnsi="Arial Unicode MS" w:eastAsia="Arial Unicode MS" w:hint="eastAsia"/>
+        <w:rPr>
+          <w:rFonts w:hint="default"/>
+        </w:rPr>
+      </w:pPr>
+      <w:r>
+        <w:rPr>
+          <w:rFonts w:eastAsia="Arial Unicode MS"/>
           <w:b w:val="0"/>
           <w:bCs w:val="0"/>
-          <w:i w:val="0"/>
-          <w:iCs w:val="0"/>
-          <w:rtl w:val="0"/>
-        </w:rPr>
-        <w:t>【</w:t>
-      </w:r>
-      <w:r>
-        <w:rPr>
-          <w:rFonts w:ascii="Arial Unicode MS" w:cs="Arial Unicode MS" w:hAnsi="Arial Unicode MS" w:eastAsia="Arial Unicode MS" w:hint="eastAsia"/>
-          <w:b w:val="0"/>
-          <w:bCs w:val="0"/>
-          <w:i w:val="0"/>
-          <w:iCs w:val="0"/>
-          <w:rtl w:val="0"/>
-        </w:rPr>
-        <w:t>改修案</w:t>
-      </w:r>
-      <w:r>
-        <w:rPr>
-          <w:rFonts w:ascii="Arial Unicode MS" w:cs="Arial Unicode MS" w:hAnsi="Arial Unicode MS" w:eastAsia="Arial Unicode MS" w:hint="eastAsia"/>
-          <w:b w:val="0"/>
-          <w:bCs w:val="0"/>
-          <w:i w:val="0"/>
-          <w:iCs w:val="0"/>
-          <w:rtl w:val="0"/>
-        </w:rPr>
-        <w:t>】　相関解析プログラム</w:t>
+        </w:rPr>
+        <w:t>【改修案】　相関解析プログラム</w:t>
       </w:r>
     </w:p>
     <w:p>
       <w:pPr>
         <w:pStyle w:val="Subject"/>
-        <w:bidi w:val="0"/>
-      </w:pPr>
-      <w:r>
-        <w:rPr>
-          <w:rFonts w:ascii="Arial Unicode MS" w:cs="Arial Unicode MS" w:hAnsi="Arial Unicode MS" w:eastAsia="Arial Unicode MS" w:hint="eastAsia"/>
-          <w:b w:val="0"/>
-          <w:bCs w:val="0"/>
-          <w:i w:val="0"/>
-          <w:iCs w:val="0"/>
-          <w:rtl w:val="0"/>
+        <w:rPr>
+          <w:rFonts w:hint="default"/>
+        </w:rPr>
+      </w:pPr>
+      <w:r>
+        <w:rPr>
+          <w:rFonts w:eastAsia="Arial Unicode MS"/>
         </w:rPr>
         <w:t>現行システムの問題点</w:t>
       </w:r>
@@ -66,18 +40,12 @@
           <w:numId w:val="2"/>
         </w:numPr>
         <w:rPr>
-          <w:lang w:val="ja-JP" w:eastAsia="ja-JP"/>
-        </w:rPr>
-      </w:pPr>
-      <w:r>
-        <w:rPr>
-          <w:rFonts w:ascii="Arial Unicode MS" w:cs="Arial Unicode MS" w:hAnsi="Arial Unicode MS" w:eastAsia="Arial Unicode MS" w:hint="eastAsia"/>
-          <w:b w:val="0"/>
-          <w:bCs w:val="0"/>
-          <w:i w:val="0"/>
-          <w:iCs w:val="0"/>
-          <w:rtl w:val="0"/>
-          <w:lang w:val="ja-JP" w:eastAsia="ja-JP"/>
+          <w:rFonts w:hint="default"/>
+        </w:rPr>
+      </w:pPr>
+      <w:r>
+        <w:rPr>
+          <w:rFonts w:eastAsia="Arial Unicode MS"/>
         </w:rPr>
         <w:t>実行時エラーでシステムが落ちるのを避けるため、すべての例外処理から強制復旧するようになっている</w:t>
       </w:r>
@@ -90,18 +58,12 @@
           <w:numId w:val="2"/>
         </w:numPr>
         <w:rPr>
-          <w:lang w:val="ja-JP" w:eastAsia="ja-JP"/>
-        </w:rPr>
-      </w:pPr>
-      <w:r>
-        <w:rPr>
-          <w:rFonts w:ascii="Arial Unicode MS" w:cs="Arial Unicode MS" w:hAnsi="Arial Unicode MS" w:eastAsia="Arial Unicode MS" w:hint="eastAsia"/>
-          <w:b w:val="0"/>
-          <w:bCs w:val="0"/>
-          <w:i w:val="0"/>
-          <w:iCs w:val="0"/>
-          <w:rtl w:val="0"/>
-          <w:lang w:val="ja-JP" w:eastAsia="ja-JP"/>
+          <w:rFonts w:hint="default"/>
+        </w:rPr>
+      </w:pPr>
+      <w:r>
+        <w:rPr>
+          <w:rFonts w:eastAsia="Arial Unicode MS"/>
         </w:rPr>
         <w:t>計算結果を定型の行列（ヴェクトル）に強制的に整形して記録しているので、必要以上の微妙な誤差を生じている可能性がある</w:t>
       </w:r>
@@ -114,40 +76,39 @@
           <w:numId w:val="2"/>
         </w:numPr>
         <w:rPr>
-          <w:lang w:val="ja-JP" w:eastAsia="ja-JP"/>
-        </w:rPr>
-      </w:pPr>
-      <w:r>
-        <w:rPr>
-          <w:rFonts w:ascii="Arial Unicode MS" w:cs="Arial Unicode MS" w:hAnsi="Arial Unicode MS" w:eastAsia="Arial Unicode MS" w:hint="eastAsia"/>
-          <w:b w:val="0"/>
-          <w:bCs w:val="0"/>
-          <w:i w:val="0"/>
-          <w:iCs w:val="0"/>
-          <w:rtl w:val="0"/>
-          <w:lang w:val="ja-JP" w:eastAsia="ja-JP"/>
+          <w:rFonts w:hint="default"/>
+        </w:rPr>
+      </w:pPr>
+      <w:r>
+        <w:rPr>
+          <w:rFonts w:eastAsia="Arial Unicode MS"/>
         </w:rPr>
         <w:t>ソースコードのほぼすべてを佐藤が書き、</w:t>
       </w:r>
       <w:r>
         <w:rPr>
           <w:rFonts w:ascii="Helvetica" w:hAnsi="Helvetica"/>
-          <w:rtl w:val="0"/>
           <w:lang w:val="en-US"/>
         </w:rPr>
         <w:t xml:space="preserve">GitHub </w:t>
       </w:r>
       <w:r>
         <w:rPr>
-          <w:rFonts w:ascii="Arial Unicode MS" w:cs="Arial Unicode MS" w:hAnsi="Arial Unicode MS" w:eastAsia="Arial Unicode MS" w:hint="eastAsia"/>
-          <w:b w:val="0"/>
-          <w:bCs w:val="0"/>
-          <w:i w:val="0"/>
-          <w:iCs w:val="0"/>
-          <w:rtl w:val="0"/>
-          <w:lang w:val="ja-JP" w:eastAsia="ja-JP"/>
-        </w:rPr>
-        <w:t>で共有しているが、このノウ・ハウをラボ内で共有できていない</w:t>
+          <w:rFonts w:eastAsia="Arial Unicode MS"/>
+        </w:rPr>
+        <w:t>で共有しているが、</w:t>
+      </w:r>
+      <w:r>
+        <w:rPr>
+          <w:rFonts w:eastAsia="Arial Unicode MS"/>
+        </w:rPr>
+        <w:t>システム構築上の</w:t>
+      </w:r>
+      <w:r>
+        <w:rPr>
+          <w:rFonts w:eastAsia="Arial Unicode MS"/>
+        </w:rPr>
+        <w:t>ノウ・ハウをラボ内で共有できていない</w:t>
       </w:r>
     </w:p>
     <w:p>
@@ -158,38 +119,25 @@
           <w:numId w:val="2"/>
         </w:numPr>
         <w:rPr>
-          <w:lang w:val="ja-JP" w:eastAsia="ja-JP"/>
-        </w:rPr>
-      </w:pPr>
-      <w:r>
-        <w:rPr>
-          <w:rFonts w:ascii="Arial Unicode MS" w:cs="Arial Unicode MS" w:hAnsi="Arial Unicode MS" w:eastAsia="Arial Unicode MS" w:hint="eastAsia"/>
-          <w:b w:val="0"/>
-          <w:bCs w:val="0"/>
-          <w:i w:val="0"/>
-          <w:iCs w:val="0"/>
-          <w:rtl w:val="0"/>
-          <w:lang w:val="ja-JP" w:eastAsia="ja-JP"/>
+          <w:rFonts w:hint="default"/>
+        </w:rPr>
+      </w:pPr>
+      <w:r>
+        <w:rPr>
+          <w:rFonts w:eastAsia="Arial Unicode MS"/>
         </w:rPr>
         <w:t>佐藤自身が</w:t>
       </w:r>
       <w:r>
         <w:rPr>
           <w:rFonts w:ascii="Helvetica" w:hAnsi="Helvetica"/>
-          <w:rtl w:val="0"/>
           <w:lang w:val="en-US"/>
         </w:rPr>
         <w:t xml:space="preserve"> MATLAB </w:t>
       </w:r>
       <w:r>
         <w:rPr>
-          <w:rFonts w:ascii="Arial Unicode MS" w:cs="Arial Unicode MS" w:hAnsi="Arial Unicode MS" w:eastAsia="Arial Unicode MS" w:hint="eastAsia"/>
-          <w:b w:val="0"/>
-          <w:bCs w:val="0"/>
-          <w:i w:val="0"/>
-          <w:iCs w:val="0"/>
-          <w:rtl w:val="0"/>
-          <w:lang w:val="ja-JP" w:eastAsia="ja-JP"/>
+          <w:rFonts w:eastAsia="Arial Unicode MS"/>
         </w:rPr>
         <w:t>初級者であり、学習しながらシステムを構築していったので、ところどころに「古いコード」が散見される</w:t>
       </w:r>
@@ -202,20 +150,20 @@
           <w:numId w:val="2"/>
         </w:numPr>
         <w:rPr>
-          <w:lang w:val="ja-JP" w:eastAsia="ja-JP"/>
-        </w:rPr>
-      </w:pPr>
-      <w:r>
-        <w:rPr>
-          <w:rFonts w:ascii="Arial Unicode MS" w:cs="Arial Unicode MS" w:hAnsi="Arial Unicode MS" w:eastAsia="Arial Unicode MS" w:hint="eastAsia"/>
-          <w:b w:val="0"/>
-          <w:bCs w:val="0"/>
-          <w:i w:val="0"/>
-          <w:iCs w:val="0"/>
-          <w:rtl w:val="0"/>
-          <w:lang w:val="ja-JP" w:eastAsia="ja-JP"/>
-        </w:rPr>
-        <w:t>相関解析自体への習熟も同時に並行しながら進んでいったのだが、現時点での理解に基づいてシステムを刷新したほうが、より着実な計算結果に結びつきうる</w:t>
+          <w:rFonts w:hint="default"/>
+        </w:rPr>
+      </w:pPr>
+      <w:r>
+        <w:rPr>
+          <w:rFonts w:eastAsia="Arial Unicode MS"/>
+        </w:rPr>
+        <w:t>相関解析自体への習熟も同時に並行しながら進んでいった</w:t>
+      </w:r>
+      <w:r>
+        <w:rPr>
+          <w:rFonts w:eastAsia="Arial Unicode MS"/>
+        </w:rPr>
+        <w:t>が、現時点での理解に基づいてシステムを刷新したほうが、より着実な計算結果に結びつきうる</w:t>
       </w:r>
     </w:p>
     <w:p>
@@ -226,18 +174,12 @@
           <w:numId w:val="2"/>
         </w:numPr>
         <w:rPr>
-          <w:lang w:val="ja-JP" w:eastAsia="ja-JP"/>
-        </w:rPr>
-      </w:pPr>
-      <w:r>
-        <w:rPr>
-          <w:rFonts w:ascii="Arial Unicode MS" w:cs="Arial Unicode MS" w:hAnsi="Arial Unicode MS" w:eastAsia="Arial Unicode MS" w:hint="eastAsia"/>
-          <w:b w:val="0"/>
-          <w:bCs w:val="0"/>
-          <w:i w:val="0"/>
-          <w:iCs w:val="0"/>
-          <w:rtl w:val="0"/>
-          <w:lang w:val="ja-JP" w:eastAsia="ja-JP"/>
+          <w:rFonts w:hint="default"/>
+        </w:rPr>
+      </w:pPr>
+      <w:r>
+        <w:rPr>
+          <w:rFonts w:eastAsia="Arial Unicode MS"/>
         </w:rPr>
         <w:t>もっとも使用頻度の高い計算（自己相関／相互相関）を行列演算に展開することで、抜本的に計算スピードを改善できる可能性があり、これによってリアルタイム解析への布石となる</w:t>
       </w:r>
@@ -250,46 +192,33 @@
           <w:numId w:val="2"/>
         </w:numPr>
         <w:rPr>
+          <w:rFonts w:hint="default"/>
           <w:lang w:val="en-US"/>
         </w:rPr>
       </w:pPr>
       <w:r>
         <w:rPr>
           <w:rFonts w:ascii="Helvetica" w:hAnsi="Helvetica"/>
-          <w:rtl w:val="0"/>
           <w:lang w:val="en-US"/>
         </w:rPr>
         <w:t xml:space="preserve">MATLAB </w:t>
       </w:r>
       <w:r>
         <w:rPr>
-          <w:rFonts w:ascii="Arial Unicode MS" w:cs="Arial Unicode MS" w:hAnsi="Arial Unicode MS" w:eastAsia="Arial Unicode MS" w:hint="eastAsia"/>
-          <w:b w:val="0"/>
-          <w:bCs w:val="0"/>
-          <w:i w:val="0"/>
-          <w:iCs w:val="0"/>
-          <w:rtl w:val="0"/>
-          <w:lang w:val="ja-JP" w:eastAsia="ja-JP"/>
+          <w:rFonts w:eastAsia="Arial Unicode MS"/>
         </w:rPr>
         <w:t>は</w:t>
       </w:r>
       <w:r>
         <w:rPr>
           <w:rFonts w:ascii="Helvetica" w:hAnsi="Helvetica"/>
-          <w:rtl w:val="0"/>
           <w:lang w:val="en-US"/>
         </w:rPr>
         <w:t xml:space="preserve"> Java </w:t>
       </w:r>
       <w:r>
         <w:rPr>
-          <w:rFonts w:ascii="Arial Unicode MS" w:cs="Arial Unicode MS" w:hAnsi="Arial Unicode MS" w:eastAsia="Arial Unicode MS" w:hint="eastAsia"/>
-          <w:b w:val="0"/>
-          <w:bCs w:val="0"/>
-          <w:i w:val="0"/>
-          <w:iCs w:val="0"/>
-          <w:rtl w:val="0"/>
-          <w:lang w:val="ja-JP" w:eastAsia="ja-JP"/>
+          <w:rFonts w:eastAsia="Arial Unicode MS"/>
         </w:rPr>
         <w:t>の上で動いていると思しく、マルチ・プラットフォーム対応は容易であるものの、実行スピードなどの面で欠点を持っている、という評判がある</w:t>
       </w:r>
@@ -302,38 +231,25 @@
           <w:numId w:val="2"/>
         </w:numPr>
         <w:rPr>
-          <w:lang w:val="ja-JP" w:eastAsia="ja-JP"/>
-        </w:rPr>
-      </w:pPr>
-      <w:r>
-        <w:rPr>
-          <w:rFonts w:ascii="Arial Unicode MS" w:cs="Arial Unicode MS" w:hAnsi="Arial Unicode MS" w:eastAsia="Arial Unicode MS" w:hint="eastAsia"/>
-          <w:b w:val="0"/>
-          <w:bCs w:val="0"/>
-          <w:i w:val="0"/>
-          <w:iCs w:val="0"/>
-          <w:rtl w:val="0"/>
-          <w:lang w:val="ja-JP" w:eastAsia="ja-JP"/>
+          <w:rFonts w:hint="default"/>
+        </w:rPr>
+      </w:pPr>
+      <w:r>
+        <w:rPr>
+          <w:rFonts w:eastAsia="Arial Unicode MS"/>
         </w:rPr>
         <w:t>単体テストを導入していないので、小さな関数でも微妙な変更を加えたときに、想定されうる諸入力に対してどのような変化をしたか、きちんと正しい結果を算出し続けることができてるか、といった回帰テスト（</w:t>
       </w:r>
       <w:r>
         <w:rPr>
           <w:rFonts w:ascii="Helvetica" w:hAnsi="Helvetica"/>
-          <w:rtl w:val="0"/>
           <w:lang w:val="en-US"/>
         </w:rPr>
         <w:t>Regression Test</w:t>
       </w:r>
       <w:r>
         <w:rPr>
-          <w:rFonts w:ascii="Arial Unicode MS" w:cs="Arial Unicode MS" w:hAnsi="Arial Unicode MS" w:eastAsia="Arial Unicode MS" w:hint="eastAsia"/>
-          <w:b w:val="0"/>
-          <w:bCs w:val="0"/>
-          <w:i w:val="0"/>
-          <w:iCs w:val="0"/>
-          <w:rtl w:val="0"/>
-          <w:lang w:val="ja-JP" w:eastAsia="ja-JP"/>
+          <w:rFonts w:eastAsia="Arial Unicode MS"/>
         </w:rPr>
         <w:t>）を実施する術がない</w:t>
       </w:r>
@@ -346,18 +262,12 @@
           <w:numId w:val="2"/>
         </w:numPr>
         <w:rPr>
-          <w:lang w:val="ja-JP" w:eastAsia="ja-JP"/>
-        </w:rPr>
-      </w:pPr>
-      <w:r>
-        <w:rPr>
-          <w:rFonts w:ascii="Arial Unicode MS" w:cs="Arial Unicode MS" w:hAnsi="Arial Unicode MS" w:eastAsia="Arial Unicode MS" w:hint="eastAsia"/>
-          <w:b w:val="0"/>
-          <w:bCs w:val="0"/>
-          <w:i w:val="0"/>
-          <w:iCs w:val="0"/>
-          <w:rtl w:val="0"/>
-          <w:lang w:val="ja-JP" w:eastAsia="ja-JP"/>
+          <w:rFonts w:hint="default"/>
+        </w:rPr>
+      </w:pPr>
+      <w:r>
+        <w:rPr>
+          <w:rFonts w:eastAsia="Arial Unicode MS"/>
         </w:rPr>
         <w:t>概して、システムの改修は漸進的に行ったほうが問題を生じにくいが、本件のシステムではノウ・ハウの共有を再度試みる必要もあるので、ゼロから再構築して、その再構築過程をすべて段階的に共有することで、プログラミング手法、ノウ・ハウ、相関解析の内容などを周知できる可能性が強い</w:t>
       </w:r>
@@ -365,22 +275,23 @@
     <w:p>
       <w:pPr>
         <w:pStyle w:val="Body"/>
+        <w:rPr>
+          <w:rFonts w:hint="default"/>
+        </w:rPr>
       </w:pPr>
     </w:p>
     <w:p>
       <w:pPr>
         <w:pStyle w:val="Subject"/>
-        <w:bidi w:val="0"/>
-      </w:pPr>
-      <w:r>
-        <w:rPr>
-          <w:rFonts w:ascii="Arial Unicode MS" w:cs="Arial Unicode MS" w:hAnsi="Arial Unicode MS" w:eastAsia="Arial Unicode MS" w:hint="eastAsia"/>
-          <w:b w:val="0"/>
-          <w:bCs w:val="0"/>
-          <w:i w:val="0"/>
-          <w:iCs w:val="0"/>
-          <w:rtl w:val="0"/>
-        </w:rPr>
+        <w:rPr>
+          <w:rFonts w:hint="default"/>
+        </w:rPr>
+      </w:pPr>
+      <w:r>
+        <w:rPr>
+          <w:rFonts w:eastAsia="Arial Unicode MS"/>
+        </w:rPr>
+        <w:lastRenderedPageBreak/>
         <w:t>新規システムの提案</w:t>
       </w:r>
     </w:p>
@@ -391,16 +302,13 @@
           <w:ilvl w:val="0"/>
           <w:numId w:val="2"/>
         </w:numPr>
-        <w:bidi w:val="0"/>
-      </w:pPr>
-      <w:r>
-        <w:rPr>
-          <w:rFonts w:ascii="Arial Unicode MS" w:cs="Arial Unicode MS" w:hAnsi="Arial Unicode MS" w:eastAsia="Arial Unicode MS" w:hint="eastAsia"/>
-          <w:b w:val="0"/>
-          <w:bCs w:val="0"/>
-          <w:i w:val="0"/>
-          <w:iCs w:val="0"/>
-          <w:rtl w:val="0"/>
+        <w:rPr>
+          <w:rFonts w:hint="default"/>
+        </w:rPr>
+      </w:pPr>
+      <w:r>
+        <w:rPr>
+          <w:rFonts w:eastAsia="Arial Unicode MS"/>
         </w:rPr>
         <w:t>上記の理由から、ゼロ・ベースでの新規システムの構築を提案したい</w:t>
       </w:r>
@@ -412,16 +320,13 @@
           <w:ilvl w:val="0"/>
           <w:numId w:val="2"/>
         </w:numPr>
-        <w:bidi w:val="0"/>
-      </w:pPr>
-      <w:r>
-        <w:rPr>
-          <w:rFonts w:ascii="Arial Unicode MS" w:cs="Arial Unicode MS" w:hAnsi="Arial Unicode MS" w:eastAsia="Arial Unicode MS" w:hint="eastAsia"/>
-          <w:b w:val="0"/>
-          <w:bCs w:val="0"/>
-          <w:i w:val="0"/>
-          <w:iCs w:val="0"/>
-          <w:rtl w:val="0"/>
+        <w:rPr>
+          <w:rFonts w:hint="default"/>
+        </w:rPr>
+      </w:pPr>
+      <w:r>
+        <w:rPr>
+          <w:rFonts w:eastAsia="Arial Unicode MS"/>
         </w:rPr>
         <w:t>開発期間は半年を見込んでいる</w:t>
       </w:r>
@@ -433,16 +338,13 @@
           <w:ilvl w:val="0"/>
           <w:numId w:val="2"/>
         </w:numPr>
-        <w:bidi w:val="0"/>
-      </w:pPr>
-      <w:r>
-        <w:rPr>
-          <w:rFonts w:ascii="Arial Unicode MS" w:cs="Arial Unicode MS" w:hAnsi="Arial Unicode MS" w:eastAsia="Arial Unicode MS" w:hint="eastAsia"/>
-          <w:b w:val="0"/>
-          <w:bCs w:val="0"/>
-          <w:i w:val="0"/>
-          <w:iCs w:val="0"/>
-          <w:rtl w:val="0"/>
+        <w:rPr>
+          <w:rFonts w:hint="default"/>
+        </w:rPr>
+      </w:pPr>
+      <w:r>
+        <w:rPr>
+          <w:rFonts w:eastAsia="Arial Unicode MS"/>
         </w:rPr>
         <w:t>開発中の相関解析は旧システムを温存・併用することで代行する</w:t>
       </w:r>
@@ -454,120 +356,218 @@
           <w:ilvl w:val="0"/>
           <w:numId w:val="2"/>
         </w:numPr>
-        <w:bidi w:val="0"/>
-      </w:pPr>
-      <w:r>
-        <w:rPr>
-          <w:rFonts w:ascii="Arial Unicode MS" w:cs="Arial Unicode MS" w:hAnsi="Arial Unicode MS" w:eastAsia="Arial Unicode MS" w:hint="eastAsia"/>
-          <w:b w:val="0"/>
-          <w:bCs w:val="0"/>
-          <w:i w:val="0"/>
-          <w:iCs w:val="0"/>
-          <w:rtl w:val="0"/>
+        <w:rPr>
+          <w:rFonts w:hint="default"/>
+        </w:rPr>
+      </w:pPr>
+      <w:r>
+        <w:rPr>
+          <w:rFonts w:eastAsia="Arial Unicode MS"/>
         </w:rPr>
         <w:t>比較・検証・再利用しやすいコーディングを目指す</w:t>
+      </w:r>
+    </w:p>
+    <w:p>
+      <w:pPr>
+        <w:pStyle w:val="Body"/>
+        <w:numPr>
+          <w:ilvl w:val="0"/>
+          <w:numId w:val="2"/>
+        </w:numPr>
+      </w:pPr>
+      <w:r>
+        <w:rPr>
+          <w:rFonts w:eastAsia="Arial Unicode MS"/>
+          <w:lang w:val="en-US"/>
+        </w:rPr>
+        <w:t>懸案となっているリアルタイム解析へ向けて舵を切るためにも、関数の粒度を小さくしたり、処理構造を簡略化すべき</w:t>
+      </w:r>
+    </w:p>
+    <w:p>
+      <w:pPr>
+        <w:pStyle w:val="Body"/>
+        <w:numPr>
+          <w:ilvl w:val="0"/>
+          <w:numId w:val="2"/>
+        </w:numPr>
+      </w:pPr>
+      <w:r>
+        <w:rPr>
+          <w:rFonts w:eastAsia="Arial Unicode MS"/>
+          <w:lang w:val="en-US"/>
+        </w:rPr>
+        <w:t>現状では6軸の総当たり相関解析に適した二重ループ構造になっているが、この二重ループのなかにほぼすべての処理が収まっている</w:t>
+      </w:r>
+    </w:p>
+    <w:p>
+      <w:pPr>
+        <w:pStyle w:val="Body"/>
+        <w:numPr>
+          <w:ilvl w:val="0"/>
+          <w:numId w:val="2"/>
+        </w:numPr>
+        <w:rPr>
+          <w:rFonts w:hint="default"/>
+        </w:rPr>
+      </w:pPr>
+      <w:r>
+        <w:rPr>
+          <w:rFonts w:eastAsia="Arial Unicode MS"/>
+          <w:lang w:val="en-US"/>
+        </w:rPr>
+        <w:t>上記</w:t>
+      </w:r>
+      <w:bookmarkStart w:id="0" w:name="_GoBack"/>
+      <w:bookmarkEnd w:id="0"/>
+      <w:r>
+        <w:rPr>
+          <w:rFonts w:eastAsia="Arial Unicode MS"/>
+          <w:lang w:val="en-US"/>
+        </w:rPr>
+        <w:t>のような処理構造をより分節して</w:t>
+      </w:r>
+      <w:r>
+        <w:rPr>
+          <w:rFonts w:eastAsia="Arial Unicode MS"/>
+          <w:lang w:val="en-US"/>
+        </w:rPr>
+        <w:t>、リアルタイム解析にも6軸総当たり解析にも対応できるような簡明な処理構造に作り替えたい</w:t>
       </w:r>
     </w:p>
     <w:sectPr>
-      <w:headerReference w:type="default" r:id="rId4"/>
-      <w:footerReference w:type="default" r:id="rId5"/>
-      <w:pgSz w:w="11900" w:h="16840" w:orient="portrait"/>
-      <w:pgMar w:top="1598" w:right="1240" w:bottom="1440" w:left="1240" w:header="1195" w:footer="864"/>
-      <w:bidi w:val="0"/>
+      <w:headerReference w:type="default" r:id="rId7"/>
+      <w:footerReference w:type="default" r:id="rId8"/>
+      <w:pgSz w:w="11900" w:h="16840"/>
+      <w:pgMar w:top="1598" w:right="1240" w:bottom="1440" w:left="1240" w:header="1195" w:footer="864" w:gutter="0"/>
+      <w:cols w:space="720"/>
     </w:sectPr>
   </w:body>
 </w:document>
 </file>
 
+<file path=word/endnotes.xml><?xml version="1.0" encoding="utf-8"?>
+<w:endnotes xmlns:wpc="http://schemas.microsoft.com/office/word/2010/wordprocessingCanvas" xmlns:mo="http://schemas.microsoft.com/office/mac/office/2008/main" xmlns:mc="http://schemas.openxmlformats.org/markup-compatibility/2006" xmlns:mv="urn:schemas-microsoft-com:mac:vml" xmlns:o="urn:schemas-microsoft-com:office:office" xmlns:r="http://schemas.openxmlformats.org/officeDocument/2006/relationships" xmlns:m="http://schemas.openxmlformats.org/officeDocument/2006/math" xmlns:v="urn:schemas-microsoft-com:vml" xmlns:wp14="http://schemas.microsoft.com/office/word/2010/wordprocessingDrawing" xmlns:wp="http://schemas.openxmlformats.org/drawingml/2006/wordprocessingDrawing" xmlns:w10="urn:schemas-microsoft-com:office:word" xmlns:w="http://schemas.openxmlformats.org/wordprocessingml/2006/main" xmlns:w14="http://schemas.microsoft.com/office/word/2010/wordml" xmlns:w15="http://schemas.microsoft.com/office/word/2012/wordml" xmlns:wpg="http://schemas.microsoft.com/office/word/2010/wordprocessingGroup" xmlns:wpi="http://schemas.microsoft.com/office/word/2010/wordprocessingInk" xmlns:wne="http://schemas.microsoft.com/office/word/2006/wordml" xmlns:wps="http://schemas.microsoft.com/office/word/2010/wordprocessingShape" mc:Ignorable="w14 w15 wp14">
+  <w:endnote w:type="separator" w:id="-1">
+    <w:p>
+      <w:r>
+        <w:separator/>
+      </w:r>
+    </w:p>
+  </w:endnote>
+  <w:endnote w:type="continuationSeparator" w:id="0">
+    <w:p>
+      <w:r>
+        <w:continuationSeparator/>
+      </w:r>
+    </w:p>
+  </w:endnote>
+</w:endnotes>
+</file>
+
 <file path=word/footer1.xml><?xml version="1.0" encoding="utf-8"?>
-<w:ftr xmlns:r="http://schemas.openxmlformats.org/officeDocument/2006/relationships" xmlns:wp="http://schemas.openxmlformats.org/drawingml/2006/wordprocessingDrawing" xmlns:w="http://schemas.openxmlformats.org/wordprocessingml/2006/main" xmlns:w10="urn:schemas-microsoft-com:office:word" xmlns:w14="http://schemas.microsoft.com/office/word/2010/wordml" xmlns:wps="http://schemas.microsoft.com/office/word/2010/wordprocessingShape" xmlns:wpg="http://schemas.microsoft.com/office/word/2010/wordprocessingGroup" xmlns:mc="http://schemas.openxmlformats.org/markup-compatibility/2006" xmlns:v="urn:schemas-microsoft-com:vml" xmlns:o="urn:schemas-microsoft-com:office:office" mc:Ignorable="w14">
+<w:ftr xmlns:wpc="http://schemas.microsoft.com/office/word/2010/wordprocessingCanvas" xmlns:mo="http://schemas.microsoft.com/office/mac/office/2008/main" xmlns:mc="http://schemas.openxmlformats.org/markup-compatibility/2006" xmlns:mv="urn:schemas-microsoft-com:mac:vml" xmlns:o="urn:schemas-microsoft-com:office:office" xmlns:r="http://schemas.openxmlformats.org/officeDocument/2006/relationships" xmlns:m="http://schemas.openxmlformats.org/officeDocument/2006/math" xmlns:v="urn:schemas-microsoft-com:vml" xmlns:wp14="http://schemas.microsoft.com/office/word/2010/wordprocessingDrawing" xmlns:wp="http://schemas.openxmlformats.org/drawingml/2006/wordprocessingDrawing" xmlns:w10="urn:schemas-microsoft-com:office:word" xmlns:w="http://schemas.openxmlformats.org/wordprocessingml/2006/main" xmlns:w14="http://schemas.microsoft.com/office/word/2010/wordml" xmlns:w15="http://schemas.microsoft.com/office/word/2012/wordml" xmlns:wpg="http://schemas.microsoft.com/office/word/2010/wordprocessingGroup" xmlns:wpi="http://schemas.microsoft.com/office/word/2010/wordprocessingInk" xmlns:wne="http://schemas.microsoft.com/office/word/2006/wordml" xmlns:wps="http://schemas.microsoft.com/office/word/2010/wordprocessingShape" mc:Ignorable="w14 w15 wp14">
   <w:p>
     <w:pPr>
-      <w:pStyle w:val="Header &amp; Footer"/>
+      <w:pStyle w:val="HeaderFooter"/>
       <w:tabs>
+        <w:tab w:val="clear" w:pos="9020"/>
         <w:tab w:val="center" w:pos="4710"/>
         <w:tab w:val="right" w:pos="9420"/>
-        <w:tab w:val="clear" w:pos="9020"/>
       </w:tabs>
-      <w:jc w:val="left"/>
     </w:pPr>
     <w:r>
-      <w:rPr/>
-      <w:fldChar w:fldCharType="begin" w:fldLock="0"/>
+      <w:fldChar w:fldCharType="begin"/>
     </w:r>
     <w:r>
       <w:instrText xml:space="preserve"> PAGE </w:instrText>
     </w:r>
     <w:r>
-      <w:rPr/>
-      <w:fldChar w:fldCharType="separate" w:fldLock="0"/>
+      <w:fldChar w:fldCharType="separate"/>
     </w:r>
     <w:r>
+      <w:rPr>
+        <w:noProof/>
+      </w:rPr>
       <w:t>2</w:t>
     </w:r>
     <w:r>
-      <w:rPr/>
-      <w:fldChar w:fldCharType="end" w:fldLock="0"/>
+      <w:fldChar w:fldCharType="end"/>
     </w:r>
   </w:p>
 </w:ftr>
 </file>
 
+<file path=word/footnotes.xml><?xml version="1.0" encoding="utf-8"?>
+<w:footnotes xmlns:wpc="http://schemas.microsoft.com/office/word/2010/wordprocessingCanvas" xmlns:mo="http://schemas.microsoft.com/office/mac/office/2008/main" xmlns:mc="http://schemas.openxmlformats.org/markup-compatibility/2006" xmlns:mv="urn:schemas-microsoft-com:mac:vml" xmlns:o="urn:schemas-microsoft-com:office:office" xmlns:r="http://schemas.openxmlformats.org/officeDocument/2006/relationships" xmlns:m="http://schemas.openxmlformats.org/officeDocument/2006/math" xmlns:v="urn:schemas-microsoft-com:vml" xmlns:wp14="http://schemas.microsoft.com/office/word/2010/wordprocessingDrawing" xmlns:wp="http://schemas.openxmlformats.org/drawingml/2006/wordprocessingDrawing" xmlns:w10="urn:schemas-microsoft-com:office:word" xmlns:w="http://schemas.openxmlformats.org/wordprocessingml/2006/main" xmlns:w14="http://schemas.microsoft.com/office/word/2010/wordml" xmlns:w15="http://schemas.microsoft.com/office/word/2012/wordml" xmlns:wpg="http://schemas.microsoft.com/office/word/2010/wordprocessingGroup" xmlns:wpi="http://schemas.microsoft.com/office/word/2010/wordprocessingInk" xmlns:wne="http://schemas.microsoft.com/office/word/2006/wordml" xmlns:wps="http://schemas.microsoft.com/office/word/2010/wordprocessingShape" mc:Ignorable="w14 w15 wp14">
+  <w:footnote w:type="separator" w:id="-1">
+    <w:p>
+      <w:r>
+        <w:separator/>
+      </w:r>
+    </w:p>
+  </w:footnote>
+  <w:footnote w:type="continuationSeparator" w:id="0">
+    <w:p>
+      <w:r>
+        <w:continuationSeparator/>
+      </w:r>
+    </w:p>
+  </w:footnote>
+</w:footnotes>
+</file>
+
 <file path=word/header1.xml><?xml version="1.0" encoding="utf-8"?>
-<w:hdr xmlns:r="http://schemas.openxmlformats.org/officeDocument/2006/relationships" xmlns:wp="http://schemas.openxmlformats.org/drawingml/2006/wordprocessingDrawing" xmlns:w="http://schemas.openxmlformats.org/wordprocessingml/2006/main" xmlns:w10="urn:schemas-microsoft-com:office:word" xmlns:w14="http://schemas.microsoft.com/office/word/2010/wordml" xmlns:wps="http://schemas.microsoft.com/office/word/2010/wordprocessingShape" xmlns:wpg="http://schemas.microsoft.com/office/word/2010/wordprocessingGroup" xmlns:mc="http://schemas.openxmlformats.org/markup-compatibility/2006" xmlns:v="urn:schemas-microsoft-com:vml" xmlns:o="urn:schemas-microsoft-com:office:office" mc:Ignorable="w14">
+<w:hdr xmlns:wpc="http://schemas.microsoft.com/office/word/2010/wordprocessingCanvas" xmlns:mo="http://schemas.microsoft.com/office/mac/office/2008/main" xmlns:mc="http://schemas.openxmlformats.org/markup-compatibility/2006" xmlns:mv="urn:schemas-microsoft-com:mac:vml" xmlns:o="urn:schemas-microsoft-com:office:office" xmlns:r="http://schemas.openxmlformats.org/officeDocument/2006/relationships" xmlns:m="http://schemas.openxmlformats.org/officeDocument/2006/math" xmlns:v="urn:schemas-microsoft-com:vml" xmlns:wp14="http://schemas.microsoft.com/office/word/2010/wordprocessingDrawing" xmlns:wp="http://schemas.openxmlformats.org/drawingml/2006/wordprocessingDrawing" xmlns:w10="urn:schemas-microsoft-com:office:word" xmlns:w="http://schemas.openxmlformats.org/wordprocessingml/2006/main" xmlns:w14="http://schemas.microsoft.com/office/word/2010/wordml" xmlns:w15="http://schemas.microsoft.com/office/word/2012/wordml" xmlns:wpg="http://schemas.microsoft.com/office/word/2010/wordprocessingGroup" xmlns:wpi="http://schemas.microsoft.com/office/word/2010/wordprocessingInk" xmlns:wne="http://schemas.microsoft.com/office/word/2006/wordml" xmlns:wps="http://schemas.microsoft.com/office/word/2010/wordprocessingShape" mc:Ignorable="w14 w15 wp14">
   <w:p>
     <w:pPr>
-      <w:pStyle w:val="Header &amp; Footer"/>
+      <w:pStyle w:val="HeaderFooter"/>
       <w:tabs>
+        <w:tab w:val="clear" w:pos="9020"/>
         <w:tab w:val="center" w:pos="4710"/>
         <w:tab w:val="right" w:pos="9420"/>
-        <w:tab w:val="clear" w:pos="9020"/>
       </w:tabs>
-      <w:jc w:val="left"/>
     </w:pPr>
     <w:r>
       <w:tab/>
+    </w:r>
+    <w:r>
       <w:tab/>
     </w:r>
     <w:r>
-      <w:rPr/>
-      <w:fldChar w:fldCharType="begin" w:fldLock="0"/>
+      <w:fldChar w:fldCharType="begin" w:fldLock="1"/>
     </w:r>
     <w:r>
       <w:instrText xml:space="preserve"> DATE \@ "dddd, MMMM d, y" </w:instrText>
     </w:r>
     <w:r>
-      <w:rPr/>
-      <w:fldChar w:fldCharType="separate" w:fldLock="0"/>
+      <w:fldChar w:fldCharType="separate"/>
     </w:r>
     <w:r>
-      <w:rPr>
-        <w:rtl w:val="0"/>
-        <w:lang w:val="en-US"/>
-      </w:rPr>
       <w:t>Monday, January 9, 2017</w:t>
     </w:r>
     <w:r>
-      <w:rPr/>
-      <w:fldChar w:fldCharType="end" w:fldLock="1"/>
+      <w:fldChar w:fldCharType="end"/>
     </w:r>
   </w:p>
 </w:hdr>
 </file>
 
 <file path=word/numbering.xml><?xml version="1.0" encoding="utf-8"?>
-<w:numbering xmlns:w="http://schemas.openxmlformats.org/wordprocessingml/2006/main" xmlns:wp="http://schemas.openxmlformats.org/drawingml/2006/wordprocessingDrawing" xmlns:w14="http://schemas.microsoft.com/office/word/2010/wordml" xmlns:r="http://schemas.openxmlformats.org/officeDocument/2006/relationships" xmlns:v="urn:schemas-microsoft-com:vml" xmlns:o="urn:schemas-microsoft-com:office:office">
+<w:numbering xmlns:wpc="http://schemas.microsoft.com/office/word/2010/wordprocessingCanvas" xmlns:mo="http://schemas.microsoft.com/office/mac/office/2008/main" xmlns:mc="http://schemas.openxmlformats.org/markup-compatibility/2006" xmlns:mv="urn:schemas-microsoft-com:mac:vml" xmlns:o="urn:schemas-microsoft-com:office:office" xmlns:r="http://schemas.openxmlformats.org/officeDocument/2006/relationships" xmlns:m="http://schemas.openxmlformats.org/officeDocument/2006/math" xmlns:v="urn:schemas-microsoft-com:vml" xmlns:wp14="http://schemas.microsoft.com/office/word/2010/wordprocessingDrawing" xmlns:wp="http://schemas.openxmlformats.org/drawingml/2006/wordprocessingDrawing" xmlns:w10="urn:schemas-microsoft-com:office:word" xmlns:w="http://schemas.openxmlformats.org/wordprocessingml/2006/main" xmlns:w14="http://schemas.microsoft.com/office/word/2010/wordml" xmlns:w15="http://schemas.microsoft.com/office/word/2012/wordml" xmlns:wpg="http://schemas.microsoft.com/office/word/2010/wordprocessingGroup" xmlns:wpi="http://schemas.microsoft.com/office/word/2010/wordprocessingInk" xmlns:wne="http://schemas.microsoft.com/office/word/2006/wordml" xmlns:wps="http://schemas.microsoft.com/office/word/2010/wordprocessingShape" mc:Ignorable="w14 w15 wp14">
   <w:abstractNum w:abstractNumId="0">
+    <w:nsid w:val="02DB2ED2"/>
     <w:multiLevelType w:val="hybridMultilevel"/>
-    <w:numStyleLink w:val="Note Taking"/>
+    <w:tmpl w:val="BAACE22C"/>
+    <w:numStyleLink w:val="NoteTaking"/>
   </w:abstractNum>
   <w:abstractNum w:abstractNumId="1">
+    <w:nsid w:val="0FF679F1"/>
     <w:multiLevelType w:val="hybridMultilevel"/>
-    <w:styleLink w:val="Note Taking"/>
-    <w:lvl w:ilvl="0">
+    <w:tmpl w:val="BAACE22C"/>
+    <w:styleLink w:val="NoteTaking"/>
+    <w:lvl w:ilvl="0" w:tplc="3A2C20B6">
       <w:start w:val="1"/>
       <w:numFmt w:val="bullet"/>
-      <w:suff w:val="tab"/>
       <w:lvlText w:val="-"/>
       <w:lvlJc w:val="left"/>
       <w:pPr>
@@ -592,10 +592,9 @@
         <w:vertAlign w:val="baseline"/>
       </w:rPr>
     </w:lvl>
-    <w:lvl w:ilvl="1">
+    <w:lvl w:ilvl="1" w:tplc="2F8A3062">
       <w:start w:val="1"/>
       <w:numFmt w:val="bullet"/>
-      <w:suff w:val="tab"/>
       <w:lvlText w:val="•"/>
       <w:lvlJc w:val="left"/>
       <w:pPr>
@@ -620,10 +619,9 @@
         <w:vertAlign w:val="baseline"/>
       </w:rPr>
     </w:lvl>
-    <w:lvl w:ilvl="2">
+    <w:lvl w:ilvl="2" w:tplc="811C7D52">
       <w:start w:val="1"/>
       <w:numFmt w:val="bullet"/>
-      <w:suff w:val="tab"/>
       <w:lvlText w:val="-"/>
       <w:lvlJc w:val="left"/>
       <w:pPr>
@@ -648,10 +646,9 @@
         <w:vertAlign w:val="baseline"/>
       </w:rPr>
     </w:lvl>
-    <w:lvl w:ilvl="3">
+    <w:lvl w:ilvl="3" w:tplc="3D0C72C0">
       <w:start w:val="1"/>
       <w:numFmt w:val="bullet"/>
-      <w:suff w:val="tab"/>
       <w:lvlText w:val="•"/>
       <w:lvlJc w:val="left"/>
       <w:pPr>
@@ -676,10 +673,9 @@
         <w:vertAlign w:val="baseline"/>
       </w:rPr>
     </w:lvl>
-    <w:lvl w:ilvl="4">
+    <w:lvl w:ilvl="4" w:tplc="9C84F114">
       <w:start w:val="1"/>
       <w:numFmt w:val="bullet"/>
-      <w:suff w:val="tab"/>
       <w:lvlText w:val="-"/>
       <w:lvlJc w:val="left"/>
       <w:pPr>
@@ -704,10 +700,9 @@
         <w:vertAlign w:val="baseline"/>
       </w:rPr>
     </w:lvl>
-    <w:lvl w:ilvl="5">
+    <w:lvl w:ilvl="5" w:tplc="16D2E14A">
       <w:start w:val="1"/>
       <w:numFmt w:val="bullet"/>
-      <w:suff w:val="tab"/>
       <w:lvlText w:val="•"/>
       <w:lvlJc w:val="left"/>
       <w:pPr>
@@ -732,10 +727,9 @@
         <w:vertAlign w:val="baseline"/>
       </w:rPr>
     </w:lvl>
-    <w:lvl w:ilvl="6">
+    <w:lvl w:ilvl="6" w:tplc="59B26634">
       <w:start w:val="1"/>
       <w:numFmt w:val="bullet"/>
-      <w:suff w:val="tab"/>
       <w:lvlText w:val="-"/>
       <w:lvlJc w:val="left"/>
       <w:pPr>
@@ -760,10 +754,9 @@
         <w:vertAlign w:val="baseline"/>
       </w:rPr>
     </w:lvl>
-    <w:lvl w:ilvl="7">
+    <w:lvl w:ilvl="7" w:tplc="779880B4">
       <w:start w:val="1"/>
       <w:numFmt w:val="bullet"/>
-      <w:suff w:val="tab"/>
       <w:lvlText w:val="•"/>
       <w:lvlJc w:val="left"/>
       <w:pPr>
@@ -788,10 +781,9 @@
         <w:vertAlign w:val="baseline"/>
       </w:rPr>
     </w:lvl>
-    <w:lvl w:ilvl="8">
+    <w:lvl w:ilvl="8" w:tplc="1004E05C">
       <w:start w:val="1"/>
       <w:numFmt w:val="bullet"/>
-      <w:suff w:val="tab"/>
       <w:lvlText w:val="-"/>
       <w:lvlJc w:val="left"/>
       <w:pPr>
@@ -827,48 +819,17 @@
 </file>
 
 <file path=word/styles.xml><?xml version="1.0" encoding="utf-8"?>
-<w:styles xmlns:w="http://schemas.openxmlformats.org/wordprocessingml/2006/main" xmlns:mc="http://schemas.openxmlformats.org/markup-compatibility/2006" xmlns:w14="http://schemas.microsoft.com/office/word/2010/wordml" mc:Ignorable="w14">
+<w:styles xmlns:mc="http://schemas.openxmlformats.org/markup-compatibility/2006" xmlns:r="http://schemas.openxmlformats.org/officeDocument/2006/relationships" xmlns:w="http://schemas.openxmlformats.org/wordprocessingml/2006/main" xmlns:w14="http://schemas.microsoft.com/office/word/2010/wordml" xmlns:w15="http://schemas.microsoft.com/office/word/2012/wordml" mc:Ignorable="w14 w15">
   <w:docDefaults>
     <w:rPrDefault>
       <w:rPr>
-        <w:rFonts w:ascii="Times New Roman" w:cs="Times New Roman" w:hAnsi="Times New Roman" w:eastAsia="Arial Unicode MS"/>
-        <w:b w:val="0"/>
-        <w:bCs w:val="0"/>
-        <w:i w:val="0"/>
-        <w:iCs w:val="0"/>
-        <w:caps w:val="0"/>
-        <w:smallCaps w:val="0"/>
-        <w:strike w:val="0"/>
-        <w:dstrike w:val="0"/>
-        <w:outline w:val="0"/>
-        <w:emboss w:val="0"/>
-        <w:imprint w:val="0"/>
-        <w:vanish w:val="0"/>
-        <w:color w:val="auto"/>
-        <w:spacing w:val="0"/>
-        <w:w w:val="100"/>
-        <w:kern w:val="0"/>
-        <w:position w:val="0"/>
-        <w:sz w:val="20"/>
-        <w:szCs w:val="20"/>
-        <w:u w:val="none" w:color="auto"/>
+        <w:rFonts w:ascii="Times New Roman" w:eastAsiaTheme="minorEastAsia" w:hAnsi="Times New Roman" w:cs="Times New Roman"/>
         <w:bdr w:val="nil"/>
-        <w:vertAlign w:val="baseline"/>
-        <w:lang/>
+        <w:lang w:val="en-US" w:eastAsia="ja-JP" w:bidi="ar-SA"/>
       </w:rPr>
     </w:rPrDefault>
     <w:pPrDefault>
       <w:pPr>
-        <w:keepNext w:val="0"/>
-        <w:keepLines w:val="0"/>
-        <w:pageBreakBefore w:val="0"/>
-        <w:framePr w:anchorLock="0" w:w="0" w:h="0" w:vSpace="0" w:hSpace="0" w:xAlign="left" w:y="0" w:hRule="exact" w:vAnchor="margin"/>
-        <w:widowControl w:val="1"/>
-        <w:numPr>
-          <w:ilvl w:val="0"/>
-          <w:numId w:val="0"/>
-        </w:numPr>
-        <w:suppressLineNumbers w:val="0"/>
         <w:pBdr>
           <w:top w:val="nil"/>
           <w:left w:val="nil"/>
@@ -877,28 +838,427 @@
           <w:between w:val="nil"/>
           <w:bar w:val="nil"/>
         </w:pBdr>
-        <w:shd w:val="clear" w:color="auto" w:fill="auto"/>
-        <w:suppressAutoHyphens w:val="0"/>
-        <w:spacing w:before="0" w:beforeAutospacing="0" w:after="0" w:afterAutospacing="0" w:line="240" w:lineRule="auto"/>
-        <w:ind w:left="0" w:right="0" w:firstLine="0"/>
-        <w:jc w:val="left"/>
-        <w:outlineLvl w:val="9"/>
       </w:pPr>
     </w:pPrDefault>
   </w:docDefaults>
+  <w:latentStyles w:defLockedState="0" w:defUIPriority="99" w:defSemiHidden="0" w:defUnhideWhenUsed="0" w:defQFormat="0" w:count="382">
+    <w:lsdException w:name="Normal" w:uiPriority="0" w:qFormat="1"/>
+    <w:lsdException w:name="heading 1" w:uiPriority="9" w:qFormat="1"/>
+    <w:lsdException w:name="heading 2" w:semiHidden="1" w:uiPriority="9" w:unhideWhenUsed="1" w:qFormat="1"/>
+    <w:lsdException w:name="heading 3" w:semiHidden="1" w:uiPriority="9" w:unhideWhenUsed="1" w:qFormat="1"/>
+    <w:lsdException w:name="heading 4" w:semiHidden="1" w:uiPriority="9" w:unhideWhenUsed="1" w:qFormat="1"/>
+    <w:lsdException w:name="heading 5" w:semiHidden="1" w:uiPriority="9" w:unhideWhenUsed="1" w:qFormat="1"/>
+    <w:lsdException w:name="heading 6" w:semiHidden="1" w:uiPriority="9" w:unhideWhenUsed="1" w:qFormat="1"/>
+    <w:lsdException w:name="heading 7" w:semiHidden="1" w:uiPriority="9" w:unhideWhenUsed="1" w:qFormat="1"/>
+    <w:lsdException w:name="heading 8" w:semiHidden="1" w:uiPriority="9" w:unhideWhenUsed="1" w:qFormat="1"/>
+    <w:lsdException w:name="heading 9" w:semiHidden="1" w:uiPriority="9" w:unhideWhenUsed="1" w:qFormat="1"/>
+    <w:lsdException w:name="index 1" w:semiHidden="1" w:unhideWhenUsed="1"/>
+    <w:lsdException w:name="index 2" w:semiHidden="1" w:unhideWhenUsed="1"/>
+    <w:lsdException w:name="index 3" w:semiHidden="1" w:unhideWhenUsed="1"/>
+    <w:lsdException w:name="index 4" w:semiHidden="1" w:unhideWhenUsed="1"/>
+    <w:lsdException w:name="index 5" w:semiHidden="1" w:unhideWhenUsed="1"/>
+    <w:lsdException w:name="index 6" w:semiHidden="1" w:unhideWhenUsed="1"/>
+    <w:lsdException w:name="index 7" w:semiHidden="1" w:unhideWhenUsed="1"/>
+    <w:lsdException w:name="index 8" w:semiHidden="1" w:unhideWhenUsed="1"/>
+    <w:lsdException w:name="index 9" w:semiHidden="1" w:unhideWhenUsed="1"/>
+    <w:lsdException w:name="toc 1" w:semiHidden="1" w:uiPriority="39" w:unhideWhenUsed="1"/>
+    <w:lsdException w:name="toc 2" w:semiHidden="1" w:uiPriority="39" w:unhideWhenUsed="1"/>
+    <w:lsdException w:name="toc 3" w:semiHidden="1" w:uiPriority="39" w:unhideWhenUsed="1"/>
+    <w:lsdException w:name="toc 4" w:semiHidden="1" w:uiPriority="39" w:unhideWhenUsed="1"/>
+    <w:lsdException w:name="toc 5" w:semiHidden="1" w:uiPriority="39" w:unhideWhenUsed="1"/>
+    <w:lsdException w:name="toc 6" w:semiHidden="1" w:uiPriority="39" w:unhideWhenUsed="1"/>
+    <w:lsdException w:name="toc 7" w:semiHidden="1" w:uiPriority="39" w:unhideWhenUsed="1"/>
+    <w:lsdException w:name="toc 8" w:semiHidden="1" w:uiPriority="39" w:unhideWhenUsed="1"/>
+    <w:lsdException w:name="toc 9" w:semiHidden="1" w:uiPriority="39" w:unhideWhenUsed="1"/>
+    <w:lsdException w:name="Normal Indent" w:semiHidden="1" w:unhideWhenUsed="1"/>
+    <w:lsdException w:name="footnote text" w:semiHidden="1" w:unhideWhenUsed="1"/>
+    <w:lsdException w:name="annotation text" w:semiHidden="1" w:unhideWhenUsed="1"/>
+    <w:lsdException w:name="header" w:semiHidden="1" w:unhideWhenUsed="1"/>
+    <w:lsdException w:name="footer" w:semiHidden="1" w:unhideWhenUsed="1"/>
+    <w:lsdException w:name="index heading" w:semiHidden="1" w:unhideWhenUsed="1"/>
+    <w:lsdException w:name="caption" w:semiHidden="1" w:uiPriority="35" w:unhideWhenUsed="1" w:qFormat="1"/>
+    <w:lsdException w:name="table of figures" w:semiHidden="1" w:unhideWhenUsed="1"/>
+    <w:lsdException w:name="envelope address" w:semiHidden="1" w:unhideWhenUsed="1"/>
+    <w:lsdException w:name="envelope return" w:semiHidden="1" w:unhideWhenUsed="1"/>
+    <w:lsdException w:name="footnote reference" w:semiHidden="1" w:unhideWhenUsed="1"/>
+    <w:lsdException w:name="annotation reference" w:semiHidden="1" w:unhideWhenUsed="1"/>
+    <w:lsdException w:name="line number" w:semiHidden="1" w:unhideWhenUsed="1"/>
+    <w:lsdException w:name="page number" w:semiHidden="1" w:unhideWhenUsed="1"/>
+    <w:lsdException w:name="endnote reference" w:semiHidden="1" w:unhideWhenUsed="1"/>
+    <w:lsdException w:name="endnote text" w:semiHidden="1" w:unhideWhenUsed="1"/>
+    <w:lsdException w:name="table of authorities" w:semiHidden="1" w:unhideWhenUsed="1"/>
+    <w:lsdException w:name="macro" w:semiHidden="1" w:unhideWhenUsed="1"/>
+    <w:lsdException w:name="toa heading" w:semiHidden="1" w:unhideWhenUsed="1"/>
+    <w:lsdException w:name="List" w:semiHidden="1" w:unhideWhenUsed="1"/>
+    <w:lsdException w:name="List Bullet" w:semiHidden="1" w:unhideWhenUsed="1"/>
+    <w:lsdException w:name="List Number" w:semiHidden="1" w:unhideWhenUsed="1"/>
+    <w:lsdException w:name="List 2" w:semiHidden="1" w:unhideWhenUsed="1"/>
+    <w:lsdException w:name="List 3" w:semiHidden="1" w:unhideWhenUsed="1"/>
+    <w:lsdException w:name="List 4" w:semiHidden="1" w:unhideWhenUsed="1"/>
+    <w:lsdException w:name="List 5" w:semiHidden="1" w:unhideWhenUsed="1"/>
+    <w:lsdException w:name="List Bullet 2" w:semiHidden="1" w:unhideWhenUsed="1"/>
+    <w:lsdException w:name="List Bullet 3" w:semiHidden="1" w:unhideWhenUsed="1"/>
+    <w:lsdException w:name="List Bullet 4" w:semiHidden="1" w:unhideWhenUsed="1"/>
+    <w:lsdException w:name="List Bullet 5" w:semiHidden="1" w:unhideWhenUsed="1"/>
+    <w:lsdException w:name="List Number 2" w:semiHidden="1" w:unhideWhenUsed="1"/>
+    <w:lsdException w:name="List Number 3" w:semiHidden="1" w:unhideWhenUsed="1"/>
+    <w:lsdException w:name="List Number 4" w:semiHidden="1" w:unhideWhenUsed="1"/>
+    <w:lsdException w:name="List Number 5" w:semiHidden="1" w:unhideWhenUsed="1"/>
+    <w:lsdException w:name="Title" w:uiPriority="10" w:qFormat="1"/>
+    <w:lsdException w:name="Closing" w:semiHidden="1" w:unhideWhenUsed="1"/>
+    <w:lsdException w:name="Signature" w:semiHidden="1" w:unhideWhenUsed="1"/>
+    <w:lsdException w:name="Default Paragraph Font" w:semiHidden="1" w:uiPriority="1" w:unhideWhenUsed="1"/>
+    <w:lsdException w:name="Body Text" w:semiHidden="1" w:unhideWhenUsed="1"/>
+    <w:lsdException w:name="Body Text Indent" w:semiHidden="1" w:unhideWhenUsed="1"/>
+    <w:lsdException w:name="List Continue" w:semiHidden="1" w:unhideWhenUsed="1"/>
+    <w:lsdException w:name="List Continue 2" w:semiHidden="1" w:unhideWhenUsed="1"/>
+    <w:lsdException w:name="List Continue 3" w:semiHidden="1" w:unhideWhenUsed="1"/>
+    <w:lsdException w:name="List Continue 4" w:semiHidden="1" w:unhideWhenUsed="1"/>
+    <w:lsdException w:name="List Continue 5" w:semiHidden="1" w:unhideWhenUsed="1"/>
+    <w:lsdException w:name="Message Header" w:semiHidden="1" w:unhideWhenUsed="1"/>
+    <w:lsdException w:name="Subtitle" w:uiPriority="11" w:qFormat="1"/>
+    <w:lsdException w:name="Salutation" w:semiHidden="1" w:unhideWhenUsed="1"/>
+    <w:lsdException w:name="Date" w:semiHidden="1" w:unhideWhenUsed="1"/>
+    <w:lsdException w:name="Body Text First Indent" w:semiHidden="1" w:unhideWhenUsed="1"/>
+    <w:lsdException w:name="Body Text First Indent 2" w:semiHidden="1" w:unhideWhenUsed="1"/>
+    <w:lsdException w:name="Note Heading" w:semiHidden="1" w:unhideWhenUsed="1"/>
+    <w:lsdException w:name="Body Text 2" w:semiHidden="1" w:unhideWhenUsed="1"/>
+    <w:lsdException w:name="Body Text 3" w:semiHidden="1" w:unhideWhenUsed="1"/>
+    <w:lsdException w:name="Body Text Indent 2" w:semiHidden="1" w:unhideWhenUsed="1"/>
+    <w:lsdException w:name="Body Text Indent 3" w:semiHidden="1" w:unhideWhenUsed="1"/>
+    <w:lsdException w:name="Block Text" w:semiHidden="1" w:unhideWhenUsed="1"/>
+    <w:lsdException w:name="Hyperlink" w:semiHidden="1" w:unhideWhenUsed="1"/>
+    <w:lsdException w:name="FollowedHyperlink" w:semiHidden="1" w:unhideWhenUsed="1"/>
+    <w:lsdException w:name="Strong" w:uiPriority="22" w:qFormat="1"/>
+    <w:lsdException w:name="Emphasis" w:uiPriority="20" w:qFormat="1"/>
+    <w:lsdException w:name="Document Map" w:semiHidden="1" w:unhideWhenUsed="1"/>
+    <w:lsdException w:name="Plain Text" w:semiHidden="1" w:unhideWhenUsed="1"/>
+    <w:lsdException w:name="E-mail Signature" w:semiHidden="1" w:unhideWhenUsed="1"/>
+    <w:lsdException w:name="HTML Top of Form" w:semiHidden="1" w:unhideWhenUsed="1"/>
+    <w:lsdException w:name="HTML Bottom of Form" w:semiHidden="1" w:unhideWhenUsed="1"/>
+    <w:lsdException w:name="Normal (Web)" w:semiHidden="1" w:unhideWhenUsed="1"/>
+    <w:lsdException w:name="HTML Acronym" w:semiHidden="1" w:unhideWhenUsed="1"/>
+    <w:lsdException w:name="HTML Address" w:semiHidden="1" w:unhideWhenUsed="1"/>
+    <w:lsdException w:name="HTML Cite" w:semiHidden="1" w:unhideWhenUsed="1"/>
+    <w:lsdException w:name="HTML Code" w:semiHidden="1" w:unhideWhenUsed="1"/>
+    <w:lsdException w:name="HTML Definition" w:semiHidden="1" w:unhideWhenUsed="1"/>
+    <w:lsdException w:name="HTML Keyboard" w:semiHidden="1" w:unhideWhenUsed="1"/>
+    <w:lsdException w:name="HTML Preformatted" w:semiHidden="1" w:unhideWhenUsed="1"/>
+    <w:lsdException w:name="HTML Sample" w:semiHidden="1" w:unhideWhenUsed="1"/>
+    <w:lsdException w:name="HTML Typewriter" w:semiHidden="1" w:unhideWhenUsed="1"/>
+    <w:lsdException w:name="HTML Variable" w:semiHidden="1" w:unhideWhenUsed="1"/>
+    <w:lsdException w:name="Normal Table" w:semiHidden="1" w:unhideWhenUsed="1"/>
+    <w:lsdException w:name="annotation subject" w:semiHidden="1" w:unhideWhenUsed="1"/>
+    <w:lsdException w:name="No List" w:semiHidden="1" w:unhideWhenUsed="1"/>
+    <w:lsdException w:name="Outline List 1" w:semiHidden="1" w:unhideWhenUsed="1"/>
+    <w:lsdException w:name="Outline List 2" w:semiHidden="1" w:unhideWhenUsed="1"/>
+    <w:lsdException w:name="Outline List 3" w:semiHidden="1" w:unhideWhenUsed="1"/>
+    <w:lsdException w:name="Table Simple 1" w:semiHidden="1" w:unhideWhenUsed="1"/>
+    <w:lsdException w:name="Table Simple 2" w:semiHidden="1" w:unhideWhenUsed="1"/>
+    <w:lsdException w:name="Table Simple 3" w:semiHidden="1" w:unhideWhenUsed="1"/>
+    <w:lsdException w:name="Table Classic 1" w:semiHidden="1" w:unhideWhenUsed="1"/>
+    <w:lsdException w:name="Table Classic 2" w:semiHidden="1" w:unhideWhenUsed="1"/>
+    <w:lsdException w:name="Table Classic 3" w:semiHidden="1" w:unhideWhenUsed="1"/>
+    <w:lsdException w:name="Table Classic 4" w:semiHidden="1" w:unhideWhenUsed="1"/>
+    <w:lsdException w:name="Table Colorful 1" w:semiHidden="1" w:unhideWhenUsed="1"/>
+    <w:lsdException w:name="Table Colorful 2" w:semiHidden="1" w:unhideWhenUsed="1"/>
+    <w:lsdException w:name="Table Colorful 3" w:semiHidden="1" w:unhideWhenUsed="1"/>
+    <w:lsdException w:name="Table Columns 1" w:semiHidden="1" w:unhideWhenUsed="1"/>
+    <w:lsdException w:name="Table Columns 2" w:semiHidden="1" w:unhideWhenUsed="1"/>
+    <w:lsdException w:name="Table Columns 3" w:semiHidden="1" w:unhideWhenUsed="1"/>
+    <w:lsdException w:name="Table Columns 4" w:semiHidden="1" w:unhideWhenUsed="1"/>
+    <w:lsdException w:name="Table Columns 5" w:semiHidden="1" w:unhideWhenUsed="1"/>
+    <w:lsdException w:name="Table Grid 1" w:semiHidden="1" w:unhideWhenUsed="1"/>
+    <w:lsdException w:name="Table Grid 2" w:semiHidden="1" w:unhideWhenUsed="1"/>
+    <w:lsdException w:name="Table Grid 3" w:semiHidden="1" w:unhideWhenUsed="1"/>
+    <w:lsdException w:name="Table Grid 4" w:semiHidden="1" w:unhideWhenUsed="1"/>
+    <w:lsdException w:name="Table Grid 5" w:semiHidden="1" w:unhideWhenUsed="1"/>
+    <w:lsdException w:name="Table Grid 6" w:semiHidden="1" w:unhideWhenUsed="1"/>
+    <w:lsdException w:name="Table Grid 7" w:semiHidden="1" w:unhideWhenUsed="1"/>
+    <w:lsdException w:name="Table Grid 8" w:semiHidden="1" w:unhideWhenUsed="1"/>
+    <w:lsdException w:name="Table List 1" w:semiHidden="1" w:unhideWhenUsed="1"/>
+    <w:lsdException w:name="Table List 2" w:semiHidden="1" w:unhideWhenUsed="1"/>
+    <w:lsdException w:name="Table List 3" w:semiHidden="1" w:unhideWhenUsed="1"/>
+    <w:lsdException w:name="Table List 4" w:semiHidden="1" w:unhideWhenUsed="1"/>
+    <w:lsdException w:name="Table List 5" w:semiHidden="1" w:unhideWhenUsed="1"/>
+    <w:lsdException w:name="Table List 6" w:semiHidden="1" w:unhideWhenUsed="1"/>
+    <w:lsdException w:name="Table List 7" w:semiHidden="1" w:unhideWhenUsed="1"/>
+    <w:lsdException w:name="Table List 8" w:semiHidden="1" w:unhideWhenUsed="1"/>
+    <w:lsdException w:name="Table 3D effects 1" w:semiHidden="1" w:unhideWhenUsed="1"/>
+    <w:lsdException w:name="Table 3D effects 2" w:semiHidden="1" w:unhideWhenUsed="1"/>
+    <w:lsdException w:name="Table 3D effects 3" w:semiHidden="1" w:unhideWhenUsed="1"/>
+    <w:lsdException w:name="Table Contemporary" w:semiHidden="1" w:unhideWhenUsed="1"/>
+    <w:lsdException w:name="Table Elegant" w:semiHidden="1" w:unhideWhenUsed="1"/>
+    <w:lsdException w:name="Table Professional" w:semiHidden="1" w:unhideWhenUsed="1"/>
+    <w:lsdException w:name="Table Subtle 1" w:semiHidden="1" w:unhideWhenUsed="1"/>
+    <w:lsdException w:name="Table Subtle 2" w:semiHidden="1" w:unhideWhenUsed="1"/>
+    <w:lsdException w:name="Table Web 1" w:semiHidden="1" w:unhideWhenUsed="1"/>
+    <w:lsdException w:name="Table Web 2" w:semiHidden="1" w:unhideWhenUsed="1"/>
+    <w:lsdException w:name="Table Web 3" w:semiHidden="1" w:unhideWhenUsed="1"/>
+    <w:lsdException w:name="Balloon Text" w:semiHidden="1" w:unhideWhenUsed="1"/>
+    <w:lsdException w:name="Table Grid" w:uiPriority="39"/>
+    <w:lsdException w:name="Table Theme" w:semiHidden="1" w:unhideWhenUsed="1"/>
+    <w:lsdException w:name="Note Level 1" w:semiHidden="1" w:unhideWhenUsed="1"/>
+    <w:lsdException w:name="Note Level 2" w:semiHidden="1" w:unhideWhenUsed="1"/>
+    <w:lsdException w:name="Note Level 3" w:semiHidden="1" w:unhideWhenUsed="1"/>
+    <w:lsdException w:name="Note Level 4" w:semiHidden="1" w:unhideWhenUsed="1"/>
+    <w:lsdException w:name="Note Level 5" w:semiHidden="1" w:unhideWhenUsed="1"/>
+    <w:lsdException w:name="Note Level 6" w:semiHidden="1" w:unhideWhenUsed="1"/>
+    <w:lsdException w:name="Note Level 7" w:semiHidden="1" w:unhideWhenUsed="1"/>
+    <w:lsdException w:name="Note Level 8" w:semiHidden="1" w:unhideWhenUsed="1"/>
+    <w:lsdException w:name="Note Level 9" w:semiHidden="1" w:unhideWhenUsed="1"/>
+    <w:lsdException w:name="Placeholder Text" w:semiHidden="1"/>
+    <w:lsdException w:name="No Spacing" w:uiPriority="1" w:qFormat="1"/>
+    <w:lsdException w:name="Light Shading" w:uiPriority="60"/>
+    <w:lsdException w:name="Light List" w:uiPriority="61"/>
+    <w:lsdException w:name="Light Grid" w:uiPriority="62"/>
+    <w:lsdException w:name="Medium Shading 1" w:uiPriority="63"/>
+    <w:lsdException w:name="Medium Shading 2" w:uiPriority="64"/>
+    <w:lsdException w:name="Medium List 1" w:uiPriority="65"/>
+    <w:lsdException w:name="Medium List 2" w:uiPriority="66"/>
+    <w:lsdException w:name="Medium Grid 1" w:uiPriority="67"/>
+    <w:lsdException w:name="Medium Grid 2" w:uiPriority="68"/>
+    <w:lsdException w:name="Medium Grid 3" w:uiPriority="69"/>
+    <w:lsdException w:name="Dark List" w:uiPriority="70"/>
+    <w:lsdException w:name="Colorful Shading" w:uiPriority="71"/>
+    <w:lsdException w:name="Colorful List" w:uiPriority="72"/>
+    <w:lsdException w:name="Colorful Grid" w:uiPriority="73"/>
+    <w:lsdException w:name="Light Shading Accent 1" w:uiPriority="60"/>
+    <w:lsdException w:name="Light List Accent 1" w:uiPriority="61"/>
+    <w:lsdException w:name="Light Grid Accent 1" w:uiPriority="62"/>
+    <w:lsdException w:name="Medium Shading 1 Accent 1" w:uiPriority="63"/>
+    <w:lsdException w:name="Medium Shading 2 Accent 1" w:uiPriority="64"/>
+    <w:lsdException w:name="Medium List 1 Accent 1" w:uiPriority="65"/>
+    <w:lsdException w:name="Revision" w:semiHidden="1"/>
+    <w:lsdException w:name="List Paragraph" w:uiPriority="34" w:qFormat="1"/>
+    <w:lsdException w:name="Quote" w:uiPriority="29" w:qFormat="1"/>
+    <w:lsdException w:name="Intense Quote" w:uiPriority="30" w:qFormat="1"/>
+    <w:lsdException w:name="Medium List 2 Accent 1" w:uiPriority="66"/>
+    <w:lsdException w:name="Medium Grid 1 Accent 1" w:uiPriority="67"/>
+    <w:lsdException w:name="Medium Grid 2 Accent 1" w:uiPriority="68"/>
+    <w:lsdException w:name="Medium Grid 3 Accent 1" w:uiPriority="69"/>
+    <w:lsdException w:name="Dark List Accent 1" w:uiPriority="70"/>
+    <w:lsdException w:name="Colorful Shading Accent 1" w:uiPriority="71"/>
+    <w:lsdException w:name="Colorful List Accent 1" w:uiPriority="72"/>
+    <w:lsdException w:name="Colorful Grid Accent 1" w:uiPriority="73"/>
+    <w:lsdException w:name="Light Shading Accent 2" w:uiPriority="60"/>
+    <w:lsdException w:name="Light List Accent 2" w:uiPriority="61"/>
+    <w:lsdException w:name="Light Grid Accent 2" w:uiPriority="62"/>
+    <w:lsdException w:name="Medium Shading 1 Accent 2" w:uiPriority="63"/>
+    <w:lsdException w:name="Medium Shading 2 Accent 2" w:uiPriority="64"/>
+    <w:lsdException w:name="Medium List 1 Accent 2" w:uiPriority="65"/>
+    <w:lsdException w:name="Medium List 2 Accent 2" w:uiPriority="66"/>
+    <w:lsdException w:name="Medium Grid 1 Accent 2" w:uiPriority="67"/>
+    <w:lsdException w:name="Medium Grid 2 Accent 2" w:uiPriority="68"/>
+    <w:lsdException w:name="Medium Grid 3 Accent 2" w:uiPriority="69"/>
+    <w:lsdException w:name="Dark List Accent 2" w:uiPriority="70"/>
+    <w:lsdException w:name="Colorful Shading Accent 2" w:uiPriority="71"/>
+    <w:lsdException w:name="Colorful List Accent 2" w:uiPriority="72"/>
+    <w:lsdException w:name="Colorful Grid Accent 2" w:uiPriority="73"/>
+    <w:lsdException w:name="Light Shading Accent 3" w:uiPriority="60"/>
+    <w:lsdException w:name="Light List Accent 3" w:uiPriority="61"/>
+    <w:lsdException w:name="Light Grid Accent 3" w:uiPriority="62"/>
+    <w:lsdException w:name="Medium Shading 1 Accent 3" w:uiPriority="63"/>
+    <w:lsdException w:name="Medium Shading 2 Accent 3" w:uiPriority="64"/>
+    <w:lsdException w:name="Medium List 1 Accent 3" w:uiPriority="65"/>
+    <w:lsdException w:name="Medium List 2 Accent 3" w:uiPriority="66"/>
+    <w:lsdException w:name="Medium Grid 1 Accent 3" w:uiPriority="67"/>
+    <w:lsdException w:name="Medium Grid 2 Accent 3" w:uiPriority="68"/>
+    <w:lsdException w:name="Medium Grid 3 Accent 3" w:uiPriority="69"/>
+    <w:lsdException w:name="Dark List Accent 3" w:uiPriority="70"/>
+    <w:lsdException w:name="Colorful Shading Accent 3" w:uiPriority="71"/>
+    <w:lsdException w:name="Colorful List Accent 3" w:uiPriority="72"/>
+    <w:lsdException w:name="Colorful Grid Accent 3" w:uiPriority="73"/>
+    <w:lsdException w:name="Light Shading Accent 4" w:uiPriority="60"/>
+    <w:lsdException w:name="Light List Accent 4" w:uiPriority="61"/>
+    <w:lsdException w:name="Light Grid Accent 4" w:uiPriority="62"/>
+    <w:lsdException w:name="Medium Shading 1 Accent 4" w:uiPriority="63"/>
+    <w:lsdException w:name="Medium Shading 2 Accent 4" w:uiPriority="64"/>
+    <w:lsdException w:name="Medium List 1 Accent 4" w:uiPriority="65"/>
+    <w:lsdException w:name="Medium List 2 Accent 4" w:uiPriority="66"/>
+    <w:lsdException w:name="Medium Grid 1 Accent 4" w:uiPriority="67"/>
+    <w:lsdException w:name="Medium Grid 2 Accent 4" w:uiPriority="68"/>
+    <w:lsdException w:name="Medium Grid 3 Accent 4" w:uiPriority="69"/>
+    <w:lsdException w:name="Dark List Accent 4" w:uiPriority="70"/>
+    <w:lsdException w:name="Colorful Shading Accent 4" w:uiPriority="71"/>
+    <w:lsdException w:name="Colorful List Accent 4" w:uiPriority="72"/>
+    <w:lsdException w:name="Colorful Grid Accent 4" w:uiPriority="73"/>
+    <w:lsdException w:name="Light Shading Accent 5" w:uiPriority="60"/>
+    <w:lsdException w:name="Light List Accent 5" w:uiPriority="61"/>
+    <w:lsdException w:name="Light Grid Accent 5" w:uiPriority="62"/>
+    <w:lsdException w:name="Medium Shading 1 Accent 5" w:uiPriority="63"/>
+    <w:lsdException w:name="Medium Shading 2 Accent 5" w:uiPriority="64"/>
+    <w:lsdException w:name="Medium List 1 Accent 5" w:uiPriority="65"/>
+    <w:lsdException w:name="Medium List 2 Accent 5" w:uiPriority="66"/>
+    <w:lsdException w:name="Medium Grid 1 Accent 5" w:uiPriority="67"/>
+    <w:lsdException w:name="Medium Grid 2 Accent 5" w:uiPriority="68"/>
+    <w:lsdException w:name="Medium Grid 3 Accent 5" w:uiPriority="69"/>
+    <w:lsdException w:name="Dark List Accent 5" w:uiPriority="70"/>
+    <w:lsdException w:name="Colorful Shading Accent 5" w:uiPriority="71"/>
+    <w:lsdException w:name="Colorful List Accent 5" w:uiPriority="72"/>
+    <w:lsdException w:name="Colorful Grid Accent 5" w:uiPriority="73"/>
+    <w:lsdException w:name="Light Shading Accent 6" w:uiPriority="60"/>
+    <w:lsdException w:name="Light List Accent 6" w:uiPriority="61"/>
+    <w:lsdException w:name="Light Grid Accent 6" w:uiPriority="62"/>
+    <w:lsdException w:name="Medium Shading 1 Accent 6" w:uiPriority="63"/>
+    <w:lsdException w:name="Medium Shading 2 Accent 6" w:uiPriority="64"/>
+    <w:lsdException w:name="Medium List 1 Accent 6" w:uiPriority="65"/>
+    <w:lsdException w:name="Medium List 2 Accent 6" w:uiPriority="66"/>
+    <w:lsdException w:name="Medium Grid 1 Accent 6" w:uiPriority="67"/>
+    <w:lsdException w:name="Medium Grid 2 Accent 6" w:uiPriority="68"/>
+    <w:lsdException w:name="Medium Grid 3 Accent 6" w:uiPriority="69"/>
+    <w:lsdException w:name="Dark List Accent 6" w:uiPriority="70"/>
+    <w:lsdException w:name="Colorful Shading Accent 6" w:uiPriority="71"/>
+    <w:lsdException w:name="Colorful List Accent 6" w:uiPriority="72"/>
+    <w:lsdException w:name="Colorful Grid Accent 6" w:uiPriority="73"/>
+    <w:lsdException w:name="Subtle Emphasis" w:uiPriority="19" w:qFormat="1"/>
+    <w:lsdException w:name="Intense Emphasis" w:uiPriority="21" w:qFormat="1"/>
+    <w:lsdException w:name="Subtle Reference" w:uiPriority="31" w:qFormat="1"/>
+    <w:lsdException w:name="Intense Reference" w:uiPriority="32" w:qFormat="1"/>
+    <w:lsdException w:name="Book Title" w:uiPriority="33" w:qFormat="1"/>
+    <w:lsdException w:name="Bibliography" w:semiHidden="1" w:uiPriority="37" w:unhideWhenUsed="1"/>
+    <w:lsdException w:name="TOC Heading" w:semiHidden="1" w:uiPriority="39" w:unhideWhenUsed="1" w:qFormat="1"/>
+    <w:lsdException w:name="Plain Table 1" w:uiPriority="41"/>
+    <w:lsdException w:name="Plain Table 2" w:uiPriority="42"/>
+    <w:lsdException w:name="Plain Table 3" w:uiPriority="43"/>
+    <w:lsdException w:name="Plain Table 4" w:uiPriority="44"/>
+    <w:lsdException w:name="Plain Table 5" w:uiPriority="45"/>
+    <w:lsdException w:name="Grid Table Light" w:uiPriority="40"/>
+    <w:lsdException w:name="Grid Table 1 Light" w:uiPriority="46"/>
+    <w:lsdException w:name="Grid Table 2" w:uiPriority="47"/>
+    <w:lsdException w:name="Grid Table 3" w:uiPriority="48"/>
+    <w:lsdException w:name="Grid Table 4" w:uiPriority="49"/>
+    <w:lsdException w:name="Grid Table 5 Dark" w:uiPriority="50"/>
+    <w:lsdException w:name="Grid Table 6 Colorful" w:uiPriority="51"/>
+    <w:lsdException w:name="Grid Table 7 Colorful" w:uiPriority="52"/>
+    <w:lsdException w:name="Grid Table 1 Light Accent 1" w:uiPriority="46"/>
+    <w:lsdException w:name="Grid Table 2 Accent 1" w:uiPriority="47"/>
+    <w:lsdException w:name="Grid Table 3 Accent 1" w:uiPriority="48"/>
+    <w:lsdException w:name="Grid Table 4 Accent 1" w:uiPriority="49"/>
+    <w:lsdException w:name="Grid Table 5 Dark Accent 1" w:uiPriority="50"/>
+    <w:lsdException w:name="Grid Table 6 Colorful Accent 1" w:uiPriority="51"/>
+    <w:lsdException w:name="Grid Table 7 Colorful Accent 1" w:uiPriority="52"/>
+    <w:lsdException w:name="Grid Table 1 Light Accent 2" w:uiPriority="46"/>
+    <w:lsdException w:name="Grid Table 2 Accent 2" w:uiPriority="47"/>
+    <w:lsdException w:name="Grid Table 3 Accent 2" w:uiPriority="48"/>
+    <w:lsdException w:name="Grid Table 4 Accent 2" w:uiPriority="49"/>
+    <w:lsdException w:name="Grid Table 5 Dark Accent 2" w:uiPriority="50"/>
+    <w:lsdException w:name="Grid Table 6 Colorful Accent 2" w:uiPriority="51"/>
+    <w:lsdException w:name="Grid Table 7 Colorful Accent 2" w:uiPriority="52"/>
+    <w:lsdException w:name="Grid Table 1 Light Accent 3" w:uiPriority="46"/>
+    <w:lsdException w:name="Grid Table 2 Accent 3" w:uiPriority="47"/>
+    <w:lsdException w:name="Grid Table 3 Accent 3" w:uiPriority="48"/>
+    <w:lsdException w:name="Grid Table 4 Accent 3" w:uiPriority="49"/>
+    <w:lsdException w:name="Grid Table 5 Dark Accent 3" w:uiPriority="50"/>
+    <w:lsdException w:name="Grid Table 6 Colorful Accent 3" w:uiPriority="51"/>
+    <w:lsdException w:name="Grid Table 7 Colorful Accent 3" w:uiPriority="52"/>
+    <w:lsdException w:name="Grid Table 1 Light Accent 4" w:uiPriority="46"/>
+    <w:lsdException w:name="Grid Table 2 Accent 4" w:uiPriority="47"/>
+    <w:lsdException w:name="Grid Table 3 Accent 4" w:uiPriority="48"/>
+    <w:lsdException w:name="Grid Table 4 Accent 4" w:uiPriority="49"/>
+    <w:lsdException w:name="Grid Table 5 Dark Accent 4" w:uiPriority="50"/>
+    <w:lsdException w:name="Grid Table 6 Colorful Accent 4" w:uiPriority="51"/>
+    <w:lsdException w:name="Grid Table 7 Colorful Accent 4" w:uiPriority="52"/>
+    <w:lsdException w:name="Grid Table 1 Light Accent 5" w:uiPriority="46"/>
+    <w:lsdException w:name="Grid Table 2 Accent 5" w:uiPriority="47"/>
+    <w:lsdException w:name="Grid Table 3 Accent 5" w:uiPriority="48"/>
+    <w:lsdException w:name="Grid Table 4 Accent 5" w:uiPriority="49"/>
+    <w:lsdException w:name="Grid Table 5 Dark Accent 5" w:uiPriority="50"/>
+    <w:lsdException w:name="Grid Table 6 Colorful Accent 5" w:uiPriority="51"/>
+    <w:lsdException w:name="Grid Table 7 Colorful Accent 5" w:uiPriority="52"/>
+    <w:lsdException w:name="Grid Table 1 Light Accent 6" w:uiPriority="46"/>
+    <w:lsdException w:name="Grid Table 2 Accent 6" w:uiPriority="47"/>
+    <w:lsdException w:name="Grid Table 3 Accent 6" w:uiPriority="48"/>
+    <w:lsdException w:name="Grid Table 4 Accent 6" w:uiPriority="49"/>
+    <w:lsdException w:name="Grid Table 5 Dark Accent 6" w:uiPriority="50"/>
+    <w:lsdException w:name="Grid Table 6 Colorful Accent 6" w:uiPriority="51"/>
+    <w:lsdException w:name="Grid Table 7 Colorful Accent 6" w:uiPriority="52"/>
+    <w:lsdException w:name="List Table 1 Light" w:uiPriority="46"/>
+    <w:lsdException w:name="List Table 2" w:uiPriority="47"/>
+    <w:lsdException w:name="List Table 3" w:uiPriority="48"/>
+    <w:lsdException w:name="List Table 4" w:uiPriority="49"/>
+    <w:lsdException w:name="List Table 5 Dark" w:uiPriority="50"/>
+    <w:lsdException w:name="List Table 6 Colorful" w:uiPriority="51"/>
+    <w:lsdException w:name="List Table 7 Colorful" w:uiPriority="52"/>
+    <w:lsdException w:name="List Table 1 Light Accent 1" w:uiPriority="46"/>
+    <w:lsdException w:name="List Table 2 Accent 1" w:uiPriority="47"/>
+    <w:lsdException w:name="List Table 3 Accent 1" w:uiPriority="48"/>
+    <w:lsdException w:name="List Table 4 Accent 1" w:uiPriority="49"/>
+    <w:lsdException w:name="List Table 5 Dark Accent 1" w:uiPriority="50"/>
+    <w:lsdException w:name="List Table 6 Colorful Accent 1" w:uiPriority="51"/>
+    <w:lsdException w:name="List Table 7 Colorful Accent 1" w:uiPriority="52"/>
+    <w:lsdException w:name="List Table 1 Light Accent 2" w:uiPriority="46"/>
+    <w:lsdException w:name="List Table 2 Accent 2" w:uiPriority="47"/>
+    <w:lsdException w:name="List Table 3 Accent 2" w:uiPriority="48"/>
+    <w:lsdException w:name="List Table 4 Accent 2" w:uiPriority="49"/>
+    <w:lsdException w:name="List Table 5 Dark Accent 2" w:uiPriority="50"/>
+    <w:lsdException w:name="List Table 6 Colorful Accent 2" w:uiPriority="51"/>
+    <w:lsdException w:name="List Table 7 Colorful Accent 2" w:uiPriority="52"/>
+    <w:lsdException w:name="List Table 1 Light Accent 3" w:uiPriority="46"/>
+    <w:lsdException w:name="List Table 2 Accent 3" w:uiPriority="47"/>
+    <w:lsdException w:name="List Table 3 Accent 3" w:uiPriority="48"/>
+    <w:lsdException w:name="List Table 4 Accent 3" w:uiPriority="49"/>
+    <w:lsdException w:name="List Table 5 Dark Accent 3" w:uiPriority="50"/>
+    <w:lsdException w:name="List Table 6 Colorful Accent 3" w:uiPriority="51"/>
+    <w:lsdException w:name="List Table 7 Colorful Accent 3" w:uiPriority="52"/>
+    <w:lsdException w:name="List Table 1 Light Accent 4" w:uiPriority="46"/>
+    <w:lsdException w:name="List Table 2 Accent 4" w:uiPriority="47"/>
+    <w:lsdException w:name="List Table 3 Accent 4" w:uiPriority="48"/>
+    <w:lsdException w:name="List Table 4 Accent 4" w:uiPriority="49"/>
+    <w:lsdException w:name="List Table 5 Dark Accent 4" w:uiPriority="50"/>
+    <w:lsdException w:name="List Table 6 Colorful Accent 4" w:uiPriority="51"/>
+    <w:lsdException w:name="List Table 7 Colorful Accent 4" w:uiPriority="52"/>
+    <w:lsdException w:name="List Table 1 Light Accent 5" w:uiPriority="46"/>
+    <w:lsdException w:name="List Table 2 Accent 5" w:uiPriority="47"/>
+    <w:lsdException w:name="List Table 3 Accent 5" w:uiPriority="48"/>
+    <w:lsdException w:name="List Table 4 Accent 5" w:uiPriority="49"/>
+    <w:lsdException w:name="List Table 5 Dark Accent 5" w:uiPriority="50"/>
+    <w:lsdException w:name="List Table 6 Colorful Accent 5" w:uiPriority="51"/>
+    <w:lsdException w:name="List Table 7 Colorful Accent 5" w:uiPriority="52"/>
+    <w:lsdException w:name="List Table 1 Light Accent 6" w:uiPriority="46"/>
+    <w:lsdException w:name="List Table 2 Accent 6" w:uiPriority="47"/>
+    <w:lsdException w:name="List Table 3 Accent 6" w:uiPriority="48"/>
+    <w:lsdException w:name="List Table 4 Accent 6" w:uiPriority="49"/>
+    <w:lsdException w:name="List Table 5 Dark Accent 6" w:uiPriority="50"/>
+    <w:lsdException w:name="List Table 6 Colorful Accent 6" w:uiPriority="51"/>
+    <w:lsdException w:name="List Table 7 Colorful Accent 6" w:uiPriority="52"/>
+    <w:lsdException w:name="Mention" w:semiHidden="1" w:unhideWhenUsed="1"/>
+    <w:lsdException w:name="Smart Hyperlink" w:semiHidden="1" w:unhideWhenUsed="1"/>
+  </w:latentStyles>
   <w:style w:type="paragraph" w:default="1" w:styleId="Normal">
     <w:name w:val="Normal"/>
-    <w:next w:val="Normal"/>
-    <w:pPr/>
     <w:rPr>
       <w:sz w:val="24"/>
       <w:szCs w:val="24"/>
-      <w:lang w:val="en-US" w:eastAsia="en-US" w:bidi="ar-SA"/>
+      <w:lang w:eastAsia="en-US"/>
     </w:rPr>
   </w:style>
-  <w:style w:type="character" w:default="1" w:styleId="Default Paragraph Font">
+  <w:style w:type="character" w:default="1" w:styleId="DefaultParagraphFont">
     <w:name w:val="Default Paragraph Font"/>
-    <w:next w:val="Default Paragraph Font"/>
+    <w:uiPriority w:val="1"/>
+    <w:semiHidden/>
+    <w:unhideWhenUsed/>
+  </w:style>
+  <w:style w:type="table" w:default="1" w:styleId="TableNormal">
+    <w:name w:val="Normal Table"/>
+    <w:uiPriority w:val="99"/>
+    <w:semiHidden/>
+    <w:unhideWhenUsed/>
+    <w:tblPr>
+      <w:tblInd w:w="0" w:type="dxa"/>
+      <w:tblCellMar>
+        <w:top w:w="0" w:type="dxa"/>
+        <w:left w:w="108" w:type="dxa"/>
+        <w:bottom w:w="0" w:type="dxa"/>
+        <w:right w:w="108" w:type="dxa"/>
+      </w:tblCellMar>
+    </w:tblPr>
+  </w:style>
+  <w:style w:type="numbering" w:default="1" w:styleId="NoList">
+    <w:name w:val="No List"/>
+    <w:uiPriority w:val="99"/>
+    <w:semiHidden/>
+    <w:unhideWhenUsed/>
   </w:style>
   <w:style w:type="character" w:styleId="Hyperlink">
     <w:name w:val="Hyperlink"/>
@@ -906,232 +1266,82 @@
       <w:u w:val="single"/>
     </w:rPr>
   </w:style>
-  <w:style w:type="table" w:default="1" w:styleId="Table Normal">
-    <w:name w:val="Table Normal"/>
-    <w:next w:val="Table Normal"/>
-    <w:pPr/>
-    <w:tblPr>
-      <w:tblInd w:w="0" w:type="dxa"/>
-    </w:tblPr>
-    <w:trPr/>
-    <w:tcPr/>
-    <w:tblStylePr w:type="firstRow"/>
-    <w:tblStylePr w:type="lastRow"/>
-    <w:tblStylePr w:type="firstCol"/>
-    <w:tblStylePr w:type="lastCol"/>
-    <w:tblStylePr w:type="band1Vert"/>
-    <w:tblStylePr w:type="band2Vert"/>
-    <w:tblStylePr w:type="band1Horz"/>
-    <w:tblStylePr w:type="band2Horz"/>
-    <w:tblStylePr w:type="neCell"/>
-    <w:tblStylePr w:type="nwCell"/>
-    <w:tblStylePr w:type="seCell"/>
-    <w:tblStylePr w:type="swCell"/>
-  </w:style>
-  <w:style w:type="numbering" w:default="1" w:styleId="No List">
-    <w:name w:val="No List"/>
-    <w:next w:val="No List"/>
-    <w:pPr/>
-  </w:style>
-  <w:style w:type="paragraph" w:styleId="Header &amp; Footer">
+  <w:style w:type="paragraph" w:customStyle="1" w:styleId="HeaderFooter">
     <w:name w:val="Header &amp; Footer"/>
-    <w:next w:val="Header &amp; Footer"/>
     <w:pPr>
-      <w:keepNext w:val="0"/>
-      <w:keepLines w:val="0"/>
-      <w:pageBreakBefore w:val="0"/>
-      <w:widowControl w:val="1"/>
-      <w:shd w:val="clear" w:color="auto" w:fill="auto"/>
       <w:tabs>
         <w:tab w:val="right" w:pos="9020"/>
       </w:tabs>
-      <w:suppressAutoHyphens w:val="0"/>
-      <w:bidi w:val="0"/>
-      <w:spacing w:before="0" w:after="0" w:line="240" w:lineRule="auto"/>
-      <w:ind w:left="0" w:right="0" w:firstLine="0"/>
-      <w:jc w:val="left"/>
-      <w:outlineLvl w:val="9"/>
     </w:pPr>
     <w:rPr>
-      <w:rFonts w:ascii="Helvetica" w:cs="Arial Unicode MS" w:hAnsi="Helvetica" w:eastAsia="Arial Unicode MS"/>
-      <w:b w:val="0"/>
-      <w:bCs w:val="0"/>
-      <w:i w:val="0"/>
-      <w:iCs w:val="0"/>
-      <w:caps w:val="0"/>
-      <w:smallCaps w:val="0"/>
-      <w:strike w:val="0"/>
-      <w:dstrike w:val="0"/>
-      <w:outline w:val="0"/>
+      <w:rFonts w:ascii="Helvetica" w:eastAsia="Arial Unicode MS" w:hAnsi="Helvetica" w:cs="Arial Unicode MS"/>
       <w:color w:val="000000"/>
-      <w:spacing w:val="0"/>
-      <w:kern w:val="0"/>
-      <w:position w:val="0"/>
       <w:sz w:val="24"/>
       <w:szCs w:val="24"/>
-      <w:u w:val="none"/>
-      <w:vertAlign w:val="baseline"/>
     </w:rPr>
   </w:style>
   <w:style w:type="paragraph" w:styleId="Title">
     <w:name w:val="Title"/>
-    <w:next w:val="Body 2"/>
+    <w:next w:val="Body2"/>
     <w:pPr>
-      <w:keepNext w:val="1"/>
-      <w:keepLines w:val="0"/>
-      <w:pageBreakBefore w:val="0"/>
-      <w:widowControl w:val="1"/>
-      <w:shd w:val="clear" w:color="auto" w:fill="auto"/>
-      <w:suppressAutoHyphens w:val="0"/>
-      <w:bidi w:val="0"/>
-      <w:spacing w:before="200" w:after="200" w:line="240" w:lineRule="auto"/>
-      <w:ind w:left="0" w:right="0" w:firstLine="0"/>
-      <w:jc w:val="left"/>
+      <w:keepNext/>
+      <w:spacing w:before="200" w:after="200"/>
       <w:outlineLvl w:val="1"/>
     </w:pPr>
     <w:rPr>
-      <w:rFonts w:ascii="Arial Unicode MS" w:cs="Arial Unicode MS" w:hAnsi="Arial Unicode MS" w:eastAsia="Helvetica" w:hint="eastAsia"/>
-      <w:b w:val="1"/>
-      <w:bCs w:val="1"/>
-      <w:i w:val="0"/>
-      <w:iCs w:val="0"/>
-      <w:caps w:val="0"/>
-      <w:smallCaps w:val="0"/>
-      <w:strike w:val="0"/>
-      <w:dstrike w:val="0"/>
-      <w:outline w:val="0"/>
+      <w:rFonts w:ascii="Arial Unicode MS" w:eastAsia="Helvetica" w:hAnsi="Arial Unicode MS" w:cs="Arial Unicode MS" w:hint="eastAsia"/>
+      <w:b/>
+      <w:bCs/>
       <w:color w:val="434343"/>
-      <w:spacing w:val="0"/>
-      <w:kern w:val="0"/>
-      <w:position w:val="0"/>
       <w:sz w:val="36"/>
       <w:szCs w:val="36"/>
-      <w:u w:val="none"/>
-      <w:vertAlign w:val="baseline"/>
-      <w:lang w:val="ja-JP" w:eastAsia="ja-JP"/>
+      <w:lang w:val="ja-JP"/>
     </w:rPr>
   </w:style>
-  <w:style w:type="paragraph" w:styleId="Body 2">
+  <w:style w:type="paragraph" w:customStyle="1" w:styleId="Body2">
     <w:name w:val="Body 2"/>
-    <w:next w:val="Body 2"/>
-    <w:pPr>
-      <w:keepNext w:val="0"/>
-      <w:keepLines w:val="0"/>
-      <w:pageBreakBefore w:val="0"/>
-      <w:widowControl w:val="1"/>
-      <w:shd w:val="clear" w:color="auto" w:fill="auto"/>
-      <w:suppressAutoHyphens w:val="0"/>
-      <w:bidi w:val="0"/>
-      <w:spacing w:before="0" w:after="0" w:line="240" w:lineRule="auto"/>
-      <w:ind w:left="0" w:right="0" w:firstLine="0"/>
-      <w:jc w:val="left"/>
-      <w:outlineLvl w:val="9"/>
-    </w:pPr>
     <w:rPr>
-      <w:rFonts w:ascii="Arial Unicode MS" w:cs="Arial Unicode MS" w:hAnsi="Arial Unicode MS" w:eastAsia="Helvetica" w:hint="eastAsia"/>
-      <w:b w:val="0"/>
-      <w:bCs w:val="0"/>
-      <w:i w:val="0"/>
-      <w:iCs w:val="0"/>
-      <w:caps w:val="0"/>
-      <w:smallCaps w:val="0"/>
-      <w:strike w:val="0"/>
-      <w:dstrike w:val="0"/>
-      <w:outline w:val="0"/>
+      <w:rFonts w:ascii="Arial Unicode MS" w:eastAsia="Helvetica" w:hAnsi="Arial Unicode MS" w:cs="Arial Unicode MS" w:hint="eastAsia"/>
       <w:color w:val="000000"/>
-      <w:spacing w:val="0"/>
-      <w:kern w:val="0"/>
-      <w:position w:val="0"/>
       <w:sz w:val="22"/>
       <w:szCs w:val="22"/>
-      <w:u w:val="none"/>
-      <w:vertAlign w:val="baseline"/>
-      <w:lang w:val="ja-JP" w:eastAsia="ja-JP"/>
+      <w:lang w:val="ja-JP"/>
     </w:rPr>
   </w:style>
-  <w:style w:type="paragraph" w:styleId="Subject">
+  <w:style w:type="paragraph" w:customStyle="1" w:styleId="Subject">
     <w:name w:val="Subject"/>
     <w:next w:val="Body"/>
     <w:pPr>
-      <w:keepNext w:val="1"/>
-      <w:keepLines w:val="0"/>
-      <w:pageBreakBefore w:val="0"/>
-      <w:widowControl w:val="1"/>
+      <w:keepNext/>
       <w:pBdr>
-        <w:top w:val="single" w:color="515151" w:sz="4" w:space="0" w:shadow="0" w:frame="0"/>
-        <w:left w:val="nil"/>
-        <w:bottom w:val="nil"/>
-        <w:right w:val="nil"/>
+        <w:top w:val="single" w:sz="4" w:space="0" w:color="515151"/>
       </w:pBdr>
-      <w:shd w:val="clear" w:color="auto" w:fill="auto"/>
-      <w:suppressAutoHyphens w:val="0"/>
-      <w:bidi w:val="0"/>
       <w:spacing w:before="360" w:after="40" w:line="288" w:lineRule="auto"/>
-      <w:ind w:left="0" w:right="0" w:firstLine="0"/>
-      <w:jc w:val="left"/>
       <w:outlineLvl w:val="2"/>
     </w:pPr>
     <w:rPr>
-      <w:rFonts w:ascii="Arial Unicode MS" w:cs="Arial Unicode MS" w:hAnsi="Arial Unicode MS" w:eastAsia="Helvetica Light" w:hint="eastAsia"/>
-      <w:b w:val="0"/>
-      <w:bCs w:val="0"/>
-      <w:i w:val="0"/>
-      <w:iCs w:val="0"/>
-      <w:caps w:val="0"/>
-      <w:smallCaps w:val="0"/>
-      <w:strike w:val="0"/>
-      <w:dstrike w:val="0"/>
-      <w:outline w:val="0"/>
+      <w:rFonts w:ascii="Arial Unicode MS" w:eastAsia="Helvetica Light" w:hAnsi="Arial Unicode MS" w:cs="Arial Unicode MS" w:hint="eastAsia"/>
       <w:color w:val="000000"/>
       <w:spacing w:val="5"/>
-      <w:kern w:val="0"/>
-      <w:position w:val="0"/>
       <w:sz w:val="28"/>
       <w:szCs w:val="28"/>
-      <w:u w:val="none"/>
-      <w:vertAlign w:val="baseline"/>
-      <w:lang w:val="ja-JP" w:eastAsia="ja-JP"/>
+      <w:lang w:val="ja-JP"/>
     </w:rPr>
   </w:style>
-  <w:style w:type="paragraph" w:styleId="Body">
+  <w:style w:type="paragraph" w:customStyle="1" w:styleId="Body">
     <w:name w:val="Body"/>
-    <w:next w:val="Body"/>
     <w:pPr>
-      <w:keepNext w:val="0"/>
-      <w:keepLines w:val="0"/>
-      <w:pageBreakBefore w:val="0"/>
-      <w:widowControl w:val="1"/>
-      <w:shd w:val="clear" w:color="auto" w:fill="auto"/>
-      <w:suppressAutoHyphens w:val="0"/>
-      <w:bidi w:val="0"/>
-      <w:spacing w:before="160" w:after="0" w:line="288" w:lineRule="auto"/>
-      <w:ind w:left="0" w:right="0" w:firstLine="0"/>
-      <w:jc w:val="left"/>
-      <w:outlineLvl w:val="9"/>
+      <w:spacing w:before="160" w:line="288" w:lineRule="auto"/>
     </w:pPr>
     <w:rPr>
-      <w:rFonts w:ascii="Arial Unicode MS" w:cs="Arial Unicode MS" w:hAnsi="Arial Unicode MS" w:eastAsia="Helvetica" w:hint="eastAsia"/>
-      <w:b w:val="0"/>
-      <w:bCs w:val="0"/>
-      <w:i w:val="0"/>
-      <w:iCs w:val="0"/>
-      <w:caps w:val="0"/>
-      <w:smallCaps w:val="0"/>
-      <w:strike w:val="0"/>
-      <w:dstrike w:val="0"/>
-      <w:outline w:val="0"/>
+      <w:rFonts w:ascii="Arial Unicode MS" w:eastAsia="Helvetica" w:hAnsi="Arial Unicode MS" w:cs="Arial Unicode MS" w:hint="eastAsia"/>
       <w:color w:val="000000"/>
-      <w:spacing w:val="0"/>
-      <w:kern w:val="0"/>
-      <w:position w:val="0"/>
       <w:sz w:val="24"/>
       <w:szCs w:val="24"/>
-      <w:u w:val="none"/>
-      <w:vertAlign w:val="baseline"/>
-      <w:lang w:val="ja-JP" w:eastAsia="ja-JP"/>
+      <w:lang w:val="ja-JP"/>
     </w:rPr>
   </w:style>
-  <w:style w:type="numbering" w:styleId="Note Taking">
+  <w:style w:type="numbering" w:customStyle="1" w:styleId="NoteTaking">
     <w:name w:val="Note Taking"/>
     <w:pPr>
       <w:numPr>
@@ -1143,7 +1353,7 @@
 </file>
 
 <file path=word/theme/theme1.xml><?xml version="1.0" encoding="utf-8"?>
-<a:theme xmlns:a="http://schemas.openxmlformats.org/drawingml/2006/main" xmlns:r="http://schemas.openxmlformats.org/officeDocument/2006/relationships" name="00_Note-taking">
+<a:theme xmlns:a="http://schemas.openxmlformats.org/drawingml/2006/main" name="00_Note-taking">
   <a:themeElements>
     <a:clrScheme name="00_Note-taking">
       <a:dk1>
@@ -1186,12 +1396,12 @@
     <a:fontScheme name="00_Note-taking">
       <a:majorFont>
         <a:latin typeface="Helvetica"/>
-        <a:ea typeface="Helvetica"/>
+        <a:ea typeface="ＭＳ ゴシック"/>
         <a:cs typeface="Helvetica"/>
       </a:majorFont>
       <a:minorFont>
         <a:latin typeface="Helvetica Light"/>
-        <a:ea typeface="Helvetica Light"/>
+        <a:ea typeface="ＭＳ 明朝"/>
         <a:cs typeface="Helvetica Light"/>
       </a:minorFont>
     </a:fontScheme>
@@ -1269,7 +1479,7 @@
       <a:effectStyleLst>
         <a:effectStyle>
           <a:effectLst>
-            <a:outerShdw sx="100000" sy="100000" kx="0" ky="0" algn="b" rotWithShape="0" blurRad="38100" dist="25400" dir="5400000">
+            <a:outerShdw blurRad="38100" dist="25400" dir="5400000" rotWithShape="0">
               <a:srgbClr val="000000">
                 <a:alpha val="50000"/>
               </a:srgbClr>
@@ -1278,7 +1488,7 @@
         </a:effectStyle>
         <a:effectStyle>
           <a:effectLst>
-            <a:outerShdw sx="100000" sy="100000" kx="0" ky="0" algn="b" rotWithShape="0" blurRad="38100" dist="25400" dir="5400000">
+            <a:outerShdw blurRad="38100" dist="25400" dir="5400000" rotWithShape="0">
               <a:srgbClr val="000000">
                 <a:alpha val="50000"/>
               </a:srgbClr>
@@ -1287,7 +1497,7 @@
         </a:effectStyle>
         <a:effectStyle>
           <a:effectLst>
-            <a:outerShdw sx="100000" sy="100000" kx="0" ky="0" algn="b" rotWithShape="0" blurRad="38100" dist="25400" dir="5400000">
+            <a:outerShdw blurRad="38100" dist="25400" dir="5400000" rotWithShape="0">
               <a:srgbClr val="000000">
                 <a:alpha val="50000"/>
               </a:srgbClr>
@@ -1351,8 +1561,8 @@
     <a:spDef>
       <a:spPr>
         <a:blipFill rotWithShape="1">
-          <a:blip r:embed="rId1"/>
-          <a:srcRect l="0" t="0" r="0" b="0"/>
+          <a:blip xmlns:r="http://schemas.openxmlformats.org/officeDocument/2006/relationships" r:embed="rId1"/>
+          <a:srcRect/>
           <a:tile tx="0" ty="0" sx="100000" sy="100000" flip="none" algn="tl"/>
         </a:blipFill>
         <a:ln w="12700" cap="flat">
@@ -1360,7 +1570,7 @@
           <a:miter lim="400000"/>
         </a:ln>
         <a:effectLst>
-          <a:outerShdw sx="100000" sy="100000" kx="0" ky="0" algn="b" rotWithShape="0" blurRad="38100" dist="25400" dir="5400000">
+          <a:outerShdw blurRad="38100" dist="25400" dir="5400000" rotWithShape="0">
             <a:srgbClr val="000000">
               <a:alpha val="50000"/>
             </a:srgbClr>
@@ -1368,7 +1578,7 @@
         </a:effectLst>
         <a:sp3d/>
       </a:spPr>
-      <a:bodyPr rot="0" spcFirstLastPara="1" vertOverflow="overflow" horzOverflow="overflow" vert="horz" wrap="square" lIns="50800" tIns="50800" rIns="50800" bIns="50800" numCol="1" spcCol="38100" rtlCol="0" anchor="ctr" upright="0">
+      <a:bodyPr rot="0" spcFirstLastPara="1" vertOverflow="overflow" horzOverflow="overflow" vert="horz" wrap="square" lIns="50800" tIns="50800" rIns="50800" bIns="50800" numCol="1" spcCol="38100" rtlCol="0" anchor="ctr">
         <a:spAutoFit/>
       </a:bodyPr>
       <a:lstStyle>
@@ -1387,7 +1597,7 @@
           <a:buFontTx/>
           <a:buNone/>
           <a:tabLst/>
-          <a:defRPr b="0" baseline="0" cap="none" i="0" spc="0" strike="noStrike" sz="1200" u="none" kumimoji="0" normalizeH="0">
+          <a:defRPr kumimoji="0" sz="1200" b="0" i="0" u="none" strike="noStrike" cap="none" spc="0" normalizeH="0" baseline="0">
             <a:ln>
               <a:noFill/>
             </a:ln>
@@ -1395,7 +1605,7 @@
               <a:srgbClr val="FFFFFF"/>
             </a:solidFill>
             <a:effectLst>
-              <a:outerShdw sx="100000" sy="100000" kx="0" ky="0" algn="b" rotWithShape="0" blurRad="25400" dist="23998" dir="2700000">
+              <a:outerShdw blurRad="25400" dist="23998" dir="2700000" rotWithShape="0">
                 <a:srgbClr val="000000">
                   <a:alpha val="31034"/>
                 </a:srgbClr>
@@ -1423,7 +1633,7 @@
           <a:buFontTx/>
           <a:buNone/>
           <a:tabLst/>
-          <a:defRPr b="0" baseline="0" cap="none" i="0" spc="0" strike="noStrike" sz="1800" u="none" kumimoji="0" normalizeH="0">
+          <a:defRPr kumimoji="0" sz="1800" b="0" i="0" u="none" strike="noStrike" cap="none" spc="0" normalizeH="0" baseline="0">
             <a:ln>
               <a:noFill/>
             </a:ln>
@@ -1449,7 +1659,7 @@
           <a:buFontTx/>
           <a:buNone/>
           <a:tabLst/>
-          <a:defRPr b="0" baseline="0" cap="none" i="0" spc="0" strike="noStrike" sz="1800" u="none" kumimoji="0" normalizeH="0">
+          <a:defRPr kumimoji="0" sz="1800" b="0" i="0" u="none" strike="noStrike" cap="none" spc="0" normalizeH="0" baseline="0">
             <a:ln>
               <a:noFill/>
             </a:ln>
@@ -1475,7 +1685,7 @@
           <a:buFontTx/>
           <a:buNone/>
           <a:tabLst/>
-          <a:defRPr b="0" baseline="0" cap="none" i="0" spc="0" strike="noStrike" sz="1800" u="none" kumimoji="0" normalizeH="0">
+          <a:defRPr kumimoji="0" sz="1800" b="0" i="0" u="none" strike="noStrike" cap="none" spc="0" normalizeH="0" baseline="0">
             <a:ln>
               <a:noFill/>
             </a:ln>
@@ -1501,7 +1711,7 @@
           <a:buFontTx/>
           <a:buNone/>
           <a:tabLst/>
-          <a:defRPr b="0" baseline="0" cap="none" i="0" spc="0" strike="noStrike" sz="1800" u="none" kumimoji="0" normalizeH="0">
+          <a:defRPr kumimoji="0" sz="1800" b="0" i="0" u="none" strike="noStrike" cap="none" spc="0" normalizeH="0" baseline="0">
             <a:ln>
               <a:noFill/>
             </a:ln>
@@ -1527,7 +1737,7 @@
           <a:buFontTx/>
           <a:buNone/>
           <a:tabLst/>
-          <a:defRPr b="0" baseline="0" cap="none" i="0" spc="0" strike="noStrike" sz="1800" u="none" kumimoji="0" normalizeH="0">
+          <a:defRPr kumimoji="0" sz="1800" b="0" i="0" u="none" strike="noStrike" cap="none" spc="0" normalizeH="0" baseline="0">
             <a:ln>
               <a:noFill/>
             </a:ln>
@@ -1553,7 +1763,7 @@
           <a:buFontTx/>
           <a:buNone/>
           <a:tabLst/>
-          <a:defRPr b="0" baseline="0" cap="none" i="0" spc="0" strike="noStrike" sz="1800" u="none" kumimoji="0" normalizeH="0">
+          <a:defRPr kumimoji="0" sz="1800" b="0" i="0" u="none" strike="noStrike" cap="none" spc="0" normalizeH="0" baseline="0">
             <a:ln>
               <a:noFill/>
             </a:ln>
@@ -1579,7 +1789,7 @@
           <a:buFontTx/>
           <a:buNone/>
           <a:tabLst/>
-          <a:defRPr b="0" baseline="0" cap="none" i="0" spc="0" strike="noStrike" sz="1800" u="none" kumimoji="0" normalizeH="0">
+          <a:defRPr kumimoji="0" sz="1800" b="0" i="0" u="none" strike="noStrike" cap="none" spc="0" normalizeH="0" baseline="0">
             <a:ln>
               <a:noFill/>
             </a:ln>
@@ -1605,7 +1815,7 @@
           <a:buFontTx/>
           <a:buNone/>
           <a:tabLst/>
-          <a:defRPr b="0" baseline="0" cap="none" i="0" spc="0" strike="noStrike" sz="1800" u="none" kumimoji="0" normalizeH="0">
+          <a:defRPr kumimoji="0" sz="1800" b="0" i="0" u="none" strike="noStrike" cap="none" spc="0" normalizeH="0" baseline="0">
             <a:ln>
               <a:noFill/>
             </a:ln>
@@ -1631,7 +1841,7 @@
           <a:buFontTx/>
           <a:buNone/>
           <a:tabLst/>
-          <a:defRPr b="0" baseline="0" cap="none" i="0" spc="0" strike="noStrike" sz="1800" u="none" kumimoji="0" normalizeH="0">
+          <a:defRPr kumimoji="0" sz="1800" b="0" i="0" u="none" strike="noStrike" cap="none" spc="0" normalizeH="0" baseline="0">
             <a:ln>
               <a:noFill/>
             </a:ln>
@@ -1644,9 +1854,15 @@
         </a:lvl9pPr>
       </a:lstStyle>
       <a:style>
-        <a:lnRef idx="0"/>
-        <a:fillRef idx="0"/>
-        <a:effectRef idx="0"/>
+        <a:lnRef idx="0">
+          <a:scrgbClr r="0" g="0" b="0"/>
+        </a:lnRef>
+        <a:fillRef idx="0">
+          <a:scrgbClr r="0" g="0" b="0"/>
+        </a:fillRef>
+        <a:effectRef idx="0">
+          <a:scrgbClr r="0" g="0" b="0"/>
+        </a:effectRef>
         <a:fontRef idx="none"/>
       </a:style>
     </a:spDef>
@@ -1663,7 +1879,7 @@
         <a:effectLst/>
         <a:sp3d/>
       </a:spPr>
-      <a:bodyPr rot="0" spcFirstLastPara="1" vertOverflow="overflow" horzOverflow="overflow" vert="horz" wrap="square" lIns="91439" tIns="45719" rIns="91439" bIns="45719" numCol="1" spcCol="38100" rtlCol="0" anchor="t" upright="0">
+      <a:bodyPr rot="0" spcFirstLastPara="1" vertOverflow="overflow" horzOverflow="overflow" vert="horz" wrap="square" lIns="91439" tIns="45719" rIns="91439" bIns="45719" numCol="1" spcCol="38100" rtlCol="0" anchor="t">
         <a:noAutofit/>
       </a:bodyPr>
       <a:lstStyle>
@@ -1682,7 +1898,7 @@
           <a:buFontTx/>
           <a:buNone/>
           <a:tabLst/>
-          <a:defRPr b="0" baseline="0" cap="none" i="0" spc="0" strike="noStrike" sz="1800" u="none" kumimoji="0" normalizeH="0">
+          <a:defRPr kumimoji="0" sz="1800" b="0" i="0" u="none" strike="noStrike" cap="none" spc="0" normalizeH="0" baseline="0">
             <a:ln>
               <a:noFill/>
             </a:ln>
@@ -1708,7 +1924,7 @@
           <a:buFontTx/>
           <a:buNone/>
           <a:tabLst/>
-          <a:defRPr b="0" baseline="0" cap="none" i="0" spc="0" strike="noStrike" sz="1800" u="none" kumimoji="0" normalizeH="0">
+          <a:defRPr kumimoji="0" sz="1800" b="0" i="0" u="none" strike="noStrike" cap="none" spc="0" normalizeH="0" baseline="0">
             <a:ln>
               <a:noFill/>
             </a:ln>
@@ -1734,7 +1950,7 @@
           <a:buFontTx/>
           <a:buNone/>
           <a:tabLst/>
-          <a:defRPr b="0" baseline="0" cap="none" i="0" spc="0" strike="noStrike" sz="1800" u="none" kumimoji="0" normalizeH="0">
+          <a:defRPr kumimoji="0" sz="1800" b="0" i="0" u="none" strike="noStrike" cap="none" spc="0" normalizeH="0" baseline="0">
             <a:ln>
               <a:noFill/>
             </a:ln>
@@ -1760,7 +1976,7 @@
           <a:buFontTx/>
           <a:buNone/>
           <a:tabLst/>
-          <a:defRPr b="0" baseline="0" cap="none" i="0" spc="0" strike="noStrike" sz="1800" u="none" kumimoji="0" normalizeH="0">
+          <a:defRPr kumimoji="0" sz="1800" b="0" i="0" u="none" strike="noStrike" cap="none" spc="0" normalizeH="0" baseline="0">
             <a:ln>
               <a:noFill/>
             </a:ln>
@@ -1786,7 +2002,7 @@
           <a:buFontTx/>
           <a:buNone/>
           <a:tabLst/>
-          <a:defRPr b="0" baseline="0" cap="none" i="0" spc="0" strike="noStrike" sz="1800" u="none" kumimoji="0" normalizeH="0">
+          <a:defRPr kumimoji="0" sz="1800" b="0" i="0" u="none" strike="noStrike" cap="none" spc="0" normalizeH="0" baseline="0">
             <a:ln>
               <a:noFill/>
             </a:ln>
@@ -1812,7 +2028,7 @@
           <a:buFontTx/>
           <a:buNone/>
           <a:tabLst/>
-          <a:defRPr b="0" baseline="0" cap="none" i="0" spc="0" strike="noStrike" sz="1800" u="none" kumimoji="0" normalizeH="0">
+          <a:defRPr kumimoji="0" sz="1800" b="0" i="0" u="none" strike="noStrike" cap="none" spc="0" normalizeH="0" baseline="0">
             <a:ln>
               <a:noFill/>
             </a:ln>
@@ -1838,7 +2054,7 @@
           <a:buFontTx/>
           <a:buNone/>
           <a:tabLst/>
-          <a:defRPr b="0" baseline="0" cap="none" i="0" spc="0" strike="noStrike" sz="1800" u="none" kumimoji="0" normalizeH="0">
+          <a:defRPr kumimoji="0" sz="1800" b="0" i="0" u="none" strike="noStrike" cap="none" spc="0" normalizeH="0" baseline="0">
             <a:ln>
               <a:noFill/>
             </a:ln>
@@ -1864,7 +2080,7 @@
           <a:buFontTx/>
           <a:buNone/>
           <a:tabLst/>
-          <a:defRPr b="0" baseline="0" cap="none" i="0" spc="0" strike="noStrike" sz="1800" u="none" kumimoji="0" normalizeH="0">
+          <a:defRPr kumimoji="0" sz="1800" b="0" i="0" u="none" strike="noStrike" cap="none" spc="0" normalizeH="0" baseline="0">
             <a:ln>
               <a:noFill/>
             </a:ln>
@@ -1890,7 +2106,7 @@
           <a:buFontTx/>
           <a:buNone/>
           <a:tabLst/>
-          <a:defRPr b="0" baseline="0" cap="none" i="0" spc="0" strike="noStrike" sz="1800" u="none" kumimoji="0" normalizeH="0">
+          <a:defRPr kumimoji="0" sz="1800" b="0" i="0" u="none" strike="noStrike" cap="none" spc="0" normalizeH="0" baseline="0">
             <a:ln>
               <a:noFill/>
             </a:ln>
@@ -1916,7 +2132,7 @@
           <a:buFontTx/>
           <a:buNone/>
           <a:tabLst/>
-          <a:defRPr b="0" baseline="0" cap="none" i="0" spc="0" strike="noStrike" sz="1800" u="none" kumimoji="0" normalizeH="0">
+          <a:defRPr kumimoji="0" sz="1800" b="0" i="0" u="none" strike="noStrike" cap="none" spc="0" normalizeH="0" baseline="0">
             <a:ln>
               <a:noFill/>
             </a:ln>
@@ -1929,9 +2145,15 @@
         </a:lvl9pPr>
       </a:lstStyle>
       <a:style>
-        <a:lnRef idx="0"/>
-        <a:fillRef idx="0"/>
-        <a:effectRef idx="0"/>
+        <a:lnRef idx="0">
+          <a:scrgbClr r="0" g="0" b="0"/>
+        </a:lnRef>
+        <a:fillRef idx="0">
+          <a:scrgbClr r="0" g="0" b="0"/>
+        </a:fillRef>
+        <a:effectRef idx="0">
+          <a:scrgbClr r="0" g="0" b="0"/>
+        </a:effectRef>
         <a:fontRef idx="none"/>
       </a:style>
     </a:lnDef>
@@ -1945,7 +2167,7 @@
         <a:effectLst/>
         <a:sp3d/>
       </a:spPr>
-      <a:bodyPr rot="0" spcFirstLastPara="1" vertOverflow="overflow" horzOverflow="overflow" vert="horz" wrap="square" lIns="50800" tIns="50800" rIns="50800" bIns="50800" numCol="1" spcCol="38100" rtlCol="0" anchor="t" upright="0">
+      <a:bodyPr rot="0" spcFirstLastPara="1" vertOverflow="overflow" horzOverflow="overflow" vert="horz" wrap="square" lIns="50800" tIns="50800" rIns="50800" bIns="50800" numCol="1" spcCol="38100" rtlCol="0" anchor="t">
         <a:spAutoFit/>
       </a:bodyPr>
       <a:lstStyle>
@@ -1964,7 +2186,7 @@
           <a:buFontTx/>
           <a:buNone/>
           <a:tabLst/>
-          <a:defRPr b="0" baseline="0" cap="none" i="0" spc="0" strike="noStrike" sz="1100" u="none" kumimoji="0" normalizeH="0">
+          <a:defRPr kumimoji="0" sz="1100" b="0" i="0" u="none" strike="noStrike" cap="none" spc="0" normalizeH="0" baseline="0">
             <a:ln>
               <a:noFill/>
             </a:ln>
@@ -1994,7 +2216,7 @@
           <a:buFontTx/>
           <a:buNone/>
           <a:tabLst/>
-          <a:defRPr b="0" baseline="0" cap="none" i="0" spc="0" strike="noStrike" sz="1800" u="none" kumimoji="0" normalizeH="0">
+          <a:defRPr kumimoji="0" sz="1800" b="0" i="0" u="none" strike="noStrike" cap="none" spc="0" normalizeH="0" baseline="0">
             <a:ln>
               <a:noFill/>
             </a:ln>
@@ -2020,7 +2242,7 @@
           <a:buFontTx/>
           <a:buNone/>
           <a:tabLst/>
-          <a:defRPr b="0" baseline="0" cap="none" i="0" spc="0" strike="noStrike" sz="1800" u="none" kumimoji="0" normalizeH="0">
+          <a:defRPr kumimoji="0" sz="1800" b="0" i="0" u="none" strike="noStrike" cap="none" spc="0" normalizeH="0" baseline="0">
             <a:ln>
               <a:noFill/>
             </a:ln>
@@ -2046,7 +2268,7 @@
           <a:buFontTx/>
           <a:buNone/>
           <a:tabLst/>
-          <a:defRPr b="0" baseline="0" cap="none" i="0" spc="0" strike="noStrike" sz="1800" u="none" kumimoji="0" normalizeH="0">
+          <a:defRPr kumimoji="0" sz="1800" b="0" i="0" u="none" strike="noStrike" cap="none" spc="0" normalizeH="0" baseline="0">
             <a:ln>
               <a:noFill/>
             </a:ln>
@@ -2072,7 +2294,7 @@
           <a:buFontTx/>
           <a:buNone/>
           <a:tabLst/>
-          <a:defRPr b="0" baseline="0" cap="none" i="0" spc="0" strike="noStrike" sz="1800" u="none" kumimoji="0" normalizeH="0">
+          <a:defRPr kumimoji="0" sz="1800" b="0" i="0" u="none" strike="noStrike" cap="none" spc="0" normalizeH="0" baseline="0">
             <a:ln>
               <a:noFill/>
             </a:ln>
@@ -2098,7 +2320,7 @@
           <a:buFontTx/>
           <a:buNone/>
           <a:tabLst/>
-          <a:defRPr b="0" baseline="0" cap="none" i="0" spc="0" strike="noStrike" sz="1800" u="none" kumimoji="0" normalizeH="0">
+          <a:defRPr kumimoji="0" sz="1800" b="0" i="0" u="none" strike="noStrike" cap="none" spc="0" normalizeH="0" baseline="0">
             <a:ln>
               <a:noFill/>
             </a:ln>
@@ -2124,7 +2346,7 @@
           <a:buFontTx/>
           <a:buNone/>
           <a:tabLst/>
-          <a:defRPr b="0" baseline="0" cap="none" i="0" spc="0" strike="noStrike" sz="1800" u="none" kumimoji="0" normalizeH="0">
+          <a:defRPr kumimoji="0" sz="1800" b="0" i="0" u="none" strike="noStrike" cap="none" spc="0" normalizeH="0" baseline="0">
             <a:ln>
               <a:noFill/>
             </a:ln>
@@ -2150,7 +2372,7 @@
           <a:buFontTx/>
           <a:buNone/>
           <a:tabLst/>
-          <a:defRPr b="0" baseline="0" cap="none" i="0" spc="0" strike="noStrike" sz="1800" u="none" kumimoji="0" normalizeH="0">
+          <a:defRPr kumimoji="0" sz="1800" b="0" i="0" u="none" strike="noStrike" cap="none" spc="0" normalizeH="0" baseline="0">
             <a:ln>
               <a:noFill/>
             </a:ln>
@@ -2176,7 +2398,7 @@
           <a:buFontTx/>
           <a:buNone/>
           <a:tabLst/>
-          <a:defRPr b="0" baseline="0" cap="none" i="0" spc="0" strike="noStrike" sz="1800" u="none" kumimoji="0" normalizeH="0">
+          <a:defRPr kumimoji="0" sz="1800" b="0" i="0" u="none" strike="noStrike" cap="none" spc="0" normalizeH="0" baseline="0">
             <a:ln>
               <a:noFill/>
             </a:ln>
@@ -2202,7 +2424,7 @@
           <a:buFontTx/>
           <a:buNone/>
           <a:tabLst/>
-          <a:defRPr b="0" baseline="0" cap="none" i="0" spc="0" strike="noStrike" sz="1800" u="none" kumimoji="0" normalizeH="0">
+          <a:defRPr kumimoji="0" sz="1800" b="0" i="0" u="none" strike="noStrike" cap="none" spc="0" normalizeH="0" baseline="0">
             <a:ln>
               <a:noFill/>
             </a:ln>
@@ -2215,12 +2437,19 @@
         </a:lvl9pPr>
       </a:lstStyle>
       <a:style>
-        <a:lnRef idx="0"/>
-        <a:fillRef idx="0"/>
-        <a:effectRef idx="0"/>
+        <a:lnRef idx="0">
+          <a:scrgbClr r="0" g="0" b="0"/>
+        </a:lnRef>
+        <a:fillRef idx="0">
+          <a:scrgbClr r="0" g="0" b="0"/>
+        </a:fillRef>
+        <a:effectRef idx="0">
+          <a:scrgbClr r="0" g="0" b="0"/>
+        </a:effectRef>
         <a:fontRef idx="none"/>
       </a:style>
     </a:txDef>
   </a:objectDefaults>
+  <a:extraClrSchemeLst/>
 </a:theme>
 </file>
</xml_diff>